<commit_message>
Update dpmn process -03
</commit_message>
<xml_diff>
--- a/Report/report1.docx
+++ b/Report/report1.docx
@@ -1,6 +1,6 @@
 
 <file path=word/document.xml><?xml version="1.0" encoding="utf-8"?>
-<w:document xmlns:wpc="http://schemas.microsoft.com/office/word/2010/wordprocessingCanvas" xmlns:cx="http://schemas.microsoft.com/office/drawing/2014/chartex" xmlns:cx1="http://schemas.microsoft.com/office/drawing/2015/9/8/chartex" xmlns:cx2="http://schemas.microsoft.com/office/drawing/2015/10/21/chartex" xmlns:cx3="http://schemas.microsoft.com/office/drawing/2016/5/9/chartex" xmlns:cx4="http://schemas.microsoft.com/office/drawing/2016/5/10/chartex" xmlns:cx5="http://schemas.microsoft.com/office/drawing/2016/5/11/chartex" xmlns:cx6="http://schemas.microsoft.com/office/drawing/2016/5/12/chartex" xmlns:cx7="http://schemas.microsoft.com/office/drawing/2016/5/13/chartex" xmlns:cx8="http://schemas.microsoft.com/office/drawing/2016/5/14/chartex" xmlns:mc="http://schemas.openxmlformats.org/markup-compatibility/2006" xmlns:aink="http://schemas.microsoft.com/office/drawing/2016/ink" xmlns:am3d="http://schemas.microsoft.com/office/drawing/2017/model3d" xmlns:o="urn:schemas-microsoft-com:office:office" xmlns:r="http://schemas.openxmlformats.org/officeDocument/2006/relationships" xmlns:m="http://schemas.openxmlformats.org/officeDocument/2006/math" xmlns:v="urn:schemas-microsoft-com:vml" xmlns:wp14="http://schemas.microsoft.com/office/word/2010/wordprocessingDrawing" xmlns:wp="http://schemas.openxmlformats.org/drawingml/2006/wordprocessingDrawing" xmlns:w10="urn:schemas-microsoft-com:office:word" xmlns:w="http://schemas.openxmlformats.org/wordprocessingml/2006/main" xmlns:w14="http://schemas.microsoft.com/office/word/2010/wordml" xmlns:w15="http://schemas.microsoft.com/office/word/2012/wordml" xmlns:w16cex="http://schemas.microsoft.com/office/word/2018/wordml/cex" xmlns:w16cid="http://schemas.microsoft.com/office/word/2016/wordml/cid" xmlns:w16="http://schemas.microsoft.com/office/word/2018/wordml" xmlns:w16se="http://schemas.microsoft.com/office/word/2015/wordml/symex" xmlns:wpg="http://schemas.microsoft.com/office/word/2010/wordprocessingGroup" xmlns:wpi="http://schemas.microsoft.com/office/word/2010/wordprocessingInk" xmlns:wne="http://schemas.microsoft.com/office/word/2006/wordml" xmlns:wps="http://schemas.microsoft.com/office/word/2010/wordprocessingShape" mc:Ignorable="w14 w15 w16se w16cid w16 w16cex wp14">
+<w:document xmlns:wpc="http://schemas.microsoft.com/office/word/2010/wordprocessingCanvas" xmlns:mc="http://schemas.openxmlformats.org/markup-compatibility/2006" xmlns:o="urn:schemas-microsoft-com:office:office" xmlns:r="http://schemas.openxmlformats.org/officeDocument/2006/relationships" xmlns:m="http://schemas.openxmlformats.org/officeDocument/2006/math" xmlns:v="urn:schemas-microsoft-com:vml" xmlns:wp14="http://schemas.microsoft.com/office/word/2010/wordprocessingDrawing" xmlns:wp="http://schemas.openxmlformats.org/drawingml/2006/wordprocessingDrawing" xmlns:w10="urn:schemas-microsoft-com:office:word" xmlns:w="http://schemas.openxmlformats.org/wordprocessingml/2006/main" xmlns:w14="http://schemas.microsoft.com/office/word/2010/wordml" xmlns:w15="http://schemas.microsoft.com/office/word/2012/wordml" xmlns:wpg="http://schemas.microsoft.com/office/word/2010/wordprocessingGroup" xmlns:wpi="http://schemas.microsoft.com/office/word/2010/wordprocessingInk" xmlns:wne="http://schemas.microsoft.com/office/word/2006/wordml" xmlns:wps="http://schemas.microsoft.com/office/word/2010/wordprocessingShape" mc:Ignorable="w14 w15 wp14">
   <w:body>
     <w:p>
       <w:pPr>
@@ -1138,23 +1138,7 @@
                 <w:rFonts w:ascii="Arial" w:hAnsi="Arial" w:cs="Arial"/>
                 <w:szCs w:val="24"/>
               </w:rPr>
-              <w:t xml:space="preserve">Used for internet access, internal database access or </w:t>
-            </w:r>
-            <w:proofErr w:type="spellStart"/>
-            <w:r>
-              <w:rPr>
-                <w:rFonts w:ascii="Arial" w:hAnsi="Arial" w:cs="Arial"/>
-                <w:szCs w:val="24"/>
-              </w:rPr>
-              <w:t>communica-tional</w:t>
-            </w:r>
-            <w:proofErr w:type="spellEnd"/>
-            <w:r>
-              <w:rPr>
-                <w:rFonts w:ascii="Arial" w:hAnsi="Arial" w:cs="Arial"/>
-                <w:szCs w:val="24"/>
-              </w:rPr>
-              <w:t xml:space="preserve"> use</w:t>
+              <w:t>Used for internet access, internal database access or communica-tional use</w:t>
             </w:r>
           </w:p>
         </w:tc>
@@ -1766,25 +1750,7 @@
                 <w:b/>
                 <w:szCs w:val="24"/>
               </w:rPr>
-              <w:t>Higher Manage-</w:t>
-            </w:r>
-            <w:proofErr w:type="spellStart"/>
-            <w:r>
-              <w:rPr>
-                <w:rFonts w:ascii="Arial" w:hAnsi="Arial" w:cs="Arial"/>
-                <w:b/>
-                <w:szCs w:val="24"/>
-              </w:rPr>
-              <w:t>ment</w:t>
-            </w:r>
-            <w:proofErr w:type="spellEnd"/>
-            <w:r>
-              <w:rPr>
-                <w:rFonts w:ascii="Arial" w:hAnsi="Arial" w:cs="Arial"/>
-                <w:b/>
-                <w:szCs w:val="24"/>
-              </w:rPr>
-              <w:t>:</w:t>
+              <w:t>Higher Manage-ment:</w:t>
             </w:r>
           </w:p>
           <w:p>
@@ -2349,23 +2315,7 @@
                 <w:rFonts w:ascii="Arial" w:hAnsi="Arial" w:cs="Arial"/>
                 <w:szCs w:val="24"/>
               </w:rPr>
-              <w:t>2) Used by user to send request for marksheet/</w:t>
-            </w:r>
-            <w:proofErr w:type="spellStart"/>
-            <w:r>
-              <w:rPr>
-                <w:rFonts w:ascii="Arial" w:hAnsi="Arial" w:cs="Arial"/>
-                <w:szCs w:val="24"/>
-              </w:rPr>
-              <w:t>transcipt</w:t>
-            </w:r>
-            <w:proofErr w:type="spellEnd"/>
-            <w:r>
-              <w:rPr>
-                <w:rFonts w:ascii="Arial" w:hAnsi="Arial" w:cs="Arial"/>
-                <w:szCs w:val="24"/>
-              </w:rPr>
-              <w:t xml:space="preserve"> and receive them</w:t>
+              <w:t>2) Used by user to send request for marksheet/transcipt and receive them</w:t>
             </w:r>
           </w:p>
           <w:p>
@@ -2507,23 +2457,7 @@
                 <w:szCs w:val="24"/>
               </w:rPr>
               <w:lastRenderedPageBreak/>
-              <w:t xml:space="preserve">access or </w:t>
-            </w:r>
-            <w:proofErr w:type="spellStart"/>
-            <w:r>
-              <w:rPr>
-                <w:rFonts w:ascii="Arial" w:hAnsi="Arial" w:cs="Arial"/>
-                <w:szCs w:val="24"/>
-              </w:rPr>
-              <w:t>communica-tional</w:t>
-            </w:r>
-            <w:proofErr w:type="spellEnd"/>
-            <w:r>
-              <w:rPr>
-                <w:rFonts w:ascii="Arial" w:hAnsi="Arial" w:cs="Arial"/>
-                <w:szCs w:val="24"/>
-              </w:rPr>
-              <w:t xml:space="preserve"> use</w:t>
+              <w:t>access or communica-tional use</w:t>
             </w:r>
           </w:p>
         </w:tc>
@@ -2850,17 +2784,8 @@
                 <w:rFonts w:ascii="Arial" w:hAnsi="Arial" w:cs="Arial"/>
                 <w:szCs w:val="24"/>
               </w:rPr>
-              <w:t xml:space="preserve">Used to store student marksheet locally on computer </w:t>
-            </w:r>
-            <w:proofErr w:type="spellStart"/>
-            <w:r>
-              <w:rPr>
-                <w:rFonts w:ascii="Arial" w:hAnsi="Arial" w:cs="Arial"/>
-                <w:szCs w:val="24"/>
-              </w:rPr>
-              <w:t>harddisk</w:t>
-            </w:r>
-            <w:proofErr w:type="spellEnd"/>
+              <w:t>Used to store student marksheet locally on computer harddisk</w:t>
+            </w:r>
           </w:p>
         </w:tc>
         <w:tc>
@@ -3264,21 +3189,12 @@
                 <w:szCs w:val="24"/>
               </w:rPr>
             </w:pPr>
-            <w:proofErr w:type="spellStart"/>
-            <w:r>
-              <w:rPr>
-                <w:rFonts w:ascii="Arial" w:hAnsi="Arial" w:cs="Arial"/>
-                <w:szCs w:val="24"/>
-              </w:rPr>
-              <w:t>Provid</w:t>
-            </w:r>
-            <w:proofErr w:type="spellEnd"/>
-            <w:r>
-              <w:rPr>
-                <w:rFonts w:ascii="Arial" w:hAnsi="Arial" w:cs="Arial"/>
-                <w:szCs w:val="24"/>
-              </w:rPr>
-              <w:t>-es PLO to Higher Management</w:t>
+            <w:r>
+              <w:rPr>
+                <w:rFonts w:ascii="Arial" w:hAnsi="Arial" w:cs="Arial"/>
+                <w:szCs w:val="24"/>
+              </w:rPr>
+              <w:t>Provid-es PLO to Higher Management</w:t>
             </w:r>
           </w:p>
           <w:p>
@@ -3635,23 +3551,7 @@
                 <w:rFonts w:ascii="Arial" w:hAnsi="Arial" w:cs="Arial"/>
                 <w:szCs w:val="24"/>
               </w:rPr>
-              <w:t xml:space="preserve">Used for internet access, internal database access or </w:t>
-            </w:r>
-            <w:proofErr w:type="spellStart"/>
-            <w:r>
-              <w:rPr>
-                <w:rFonts w:ascii="Arial" w:hAnsi="Arial" w:cs="Arial"/>
-                <w:szCs w:val="24"/>
-              </w:rPr>
-              <w:t>communica-tional</w:t>
-            </w:r>
-            <w:proofErr w:type="spellEnd"/>
-            <w:r>
-              <w:rPr>
-                <w:rFonts w:ascii="Arial" w:hAnsi="Arial" w:cs="Arial"/>
-                <w:szCs w:val="24"/>
-              </w:rPr>
-              <w:t xml:space="preserve"> use</w:t>
+              <w:t>Used for internet access, internal database access or communica-tional use</w:t>
             </w:r>
           </w:p>
         </w:tc>
@@ -4259,23 +4159,7 @@
                 <w:rFonts w:ascii="Arial" w:hAnsi="Arial" w:cs="Arial"/>
                 <w:szCs w:val="24"/>
               </w:rPr>
-              <w:t xml:space="preserve">Update </w:t>
-            </w:r>
-            <w:proofErr w:type="spellStart"/>
-            <w:r>
-              <w:rPr>
-                <w:rFonts w:ascii="Arial" w:hAnsi="Arial" w:cs="Arial"/>
-                <w:szCs w:val="24"/>
-              </w:rPr>
-              <w:t>Curricul</w:t>
-            </w:r>
-            <w:proofErr w:type="spellEnd"/>
-            <w:r>
-              <w:rPr>
-                <w:rFonts w:ascii="Arial" w:hAnsi="Arial" w:cs="Arial"/>
-                <w:szCs w:val="24"/>
-              </w:rPr>
-              <w:t>-um according to PLO and send it for UGC/IEB approval</w:t>
+              <w:t>Update Curricul-um according to PLO and send it for UGC/IEB approval</w:t>
             </w:r>
           </w:p>
         </w:tc>
@@ -4624,23 +4508,7 @@
                 <w:rFonts w:ascii="Arial" w:hAnsi="Arial" w:cs="Arial"/>
                 <w:szCs w:val="24"/>
               </w:rPr>
-              <w:t>Higher Manage-</w:t>
-            </w:r>
-            <w:proofErr w:type="spellStart"/>
-            <w:r>
-              <w:rPr>
-                <w:rFonts w:ascii="Arial" w:hAnsi="Arial" w:cs="Arial"/>
-                <w:szCs w:val="24"/>
-              </w:rPr>
-              <w:t>ment</w:t>
-            </w:r>
-            <w:proofErr w:type="spellEnd"/>
-            <w:r>
-              <w:rPr>
-                <w:rFonts w:ascii="Arial" w:hAnsi="Arial" w:cs="Arial"/>
-                <w:szCs w:val="24"/>
-              </w:rPr>
-              <w:t xml:space="preserve"> may send new curriculum in printed form</w:t>
+              <w:t>Higher Manage-ment may send new curriculum in printed form</w:t>
             </w:r>
           </w:p>
           <w:p>
@@ -4864,23 +4732,7 @@
                 <w:rFonts w:ascii="Arial" w:hAnsi="Arial" w:cs="Arial"/>
                 <w:szCs w:val="24"/>
               </w:rPr>
-              <w:t xml:space="preserve">Used for internet access, internal database access or </w:t>
-            </w:r>
-            <w:proofErr w:type="spellStart"/>
-            <w:r>
-              <w:rPr>
-                <w:rFonts w:ascii="Arial" w:hAnsi="Arial" w:cs="Arial"/>
-                <w:szCs w:val="24"/>
-              </w:rPr>
-              <w:t>communica-tional</w:t>
-            </w:r>
-            <w:proofErr w:type="spellEnd"/>
-            <w:r>
-              <w:rPr>
-                <w:rFonts w:ascii="Arial" w:hAnsi="Arial" w:cs="Arial"/>
-                <w:szCs w:val="24"/>
-              </w:rPr>
-              <w:t xml:space="preserve"> use</w:t>
+              <w:t>Used for internet access, internal database access or communica-tional use</w:t>
             </w:r>
           </w:p>
         </w:tc>
@@ -5507,23 +5359,7 @@
                 <w:rFonts w:ascii="Arial" w:hAnsi="Arial" w:cs="Arial"/>
                 <w:szCs w:val="24"/>
               </w:rPr>
-              <w:t xml:space="preserve">Provide UGC/IEB </w:t>
-            </w:r>
-            <w:proofErr w:type="spellStart"/>
-            <w:r>
-              <w:rPr>
-                <w:rFonts w:ascii="Arial" w:hAnsi="Arial" w:cs="Arial"/>
-                <w:szCs w:val="24"/>
-              </w:rPr>
-              <w:t>Educatio-nal</w:t>
-            </w:r>
-            <w:proofErr w:type="spellEnd"/>
-            <w:r>
-              <w:rPr>
-                <w:rFonts w:ascii="Arial" w:hAnsi="Arial" w:cs="Arial"/>
-                <w:szCs w:val="24"/>
-              </w:rPr>
-              <w:t xml:space="preserve"> Reports</w:t>
+              <w:t>Provide UGC/IEB Educatio-nal Reports</w:t>
             </w:r>
           </w:p>
         </w:tc>
@@ -5985,23 +5821,7 @@
                 <w:szCs w:val="24"/>
               </w:rPr>
               <w:lastRenderedPageBreak/>
-              <w:t xml:space="preserve">tabase access or </w:t>
-            </w:r>
-            <w:proofErr w:type="spellStart"/>
-            <w:r>
-              <w:rPr>
-                <w:rFonts w:ascii="Arial" w:hAnsi="Arial" w:cs="Arial"/>
-                <w:szCs w:val="24"/>
-              </w:rPr>
-              <w:t>communica-tional</w:t>
-            </w:r>
-            <w:proofErr w:type="spellEnd"/>
-            <w:r>
-              <w:rPr>
-                <w:rFonts w:ascii="Arial" w:hAnsi="Arial" w:cs="Arial"/>
-                <w:szCs w:val="24"/>
-              </w:rPr>
-              <w:t xml:space="preserve"> use</w:t>
+              <w:t>tabase access or communica-tional use</w:t>
             </w:r>
           </w:p>
         </w:tc>
@@ -7231,17 +7051,8 @@
                 <w:rFonts w:ascii="Arial" w:hAnsi="Arial" w:cs="Arial"/>
                 <w:szCs w:val="24"/>
               </w:rPr>
-              <w:t xml:space="preserve">For student </w:t>
-            </w:r>
-            <w:proofErr w:type="spellStart"/>
-            <w:r>
-              <w:rPr>
-                <w:rFonts w:ascii="Arial" w:hAnsi="Arial" w:cs="Arial"/>
-                <w:szCs w:val="24"/>
-              </w:rPr>
-              <w:t>attendence</w:t>
-            </w:r>
-            <w:proofErr w:type="spellEnd"/>
+              <w:t>For student attendence</w:t>
+            </w:r>
           </w:p>
           <w:p>
             <w:pPr>
@@ -7512,17 +7323,8 @@
                 <w:rFonts w:ascii="Arial" w:hAnsi="Arial" w:cs="Arial"/>
                 <w:szCs w:val="24"/>
               </w:rPr>
-              <w:t xml:space="preserve">2) Used by IRAs for student </w:t>
-            </w:r>
-            <w:proofErr w:type="spellStart"/>
-            <w:r>
-              <w:rPr>
-                <w:rFonts w:ascii="Arial" w:hAnsi="Arial" w:cs="Arial"/>
-                <w:szCs w:val="24"/>
-              </w:rPr>
-              <w:t>attendence</w:t>
-            </w:r>
-            <w:proofErr w:type="spellEnd"/>
+              <w:t>2) Used by IRAs for student attendence</w:t>
+            </w:r>
           </w:p>
           <w:p>
             <w:pPr>
@@ -9079,6 +8881,7 @@
       <w:r>
         <w:rPr>
           <w:noProof/>
+          <w:lang w:eastAsia="en-US" w:bidi="ar-SA"/>
         </w:rPr>
         <w:drawing>
           <wp:inline distT="0" distB="0" distL="0" distR="0" wp14:anchorId="37A3899D" wp14:editId="1D8F2D48">
@@ -9227,6 +9030,7 @@
       <w:r>
         <w:rPr>
           <w:noProof/>
+          <w:lang w:eastAsia="en-US" w:bidi="ar-SA"/>
         </w:rPr>
         <w:drawing>
           <wp:inline distT="0" distB="0" distL="0" distR="0" wp14:anchorId="470772DF" wp14:editId="478787A1">
@@ -9372,6 +9176,7 @@
       <w:r>
         <w:rPr>
           <w:noProof/>
+          <w:lang w:eastAsia="en-US" w:bidi="ar-SA"/>
         </w:rPr>
         <w:drawing>
           <wp:inline distT="0" distB="0" distL="0" distR="0" wp14:anchorId="51225B90" wp14:editId="0C485872">
@@ -9530,6 +9335,7 @@
           <w:noProof/>
           <w:sz w:val="20"/>
           <w:szCs w:val="20"/>
+          <w:lang w:eastAsia="en-US" w:bidi="ar-SA"/>
         </w:rPr>
         <w:drawing>
           <wp:inline distT="0" distB="0" distL="0" distR="0" wp14:anchorId="5D53FC4C" wp14:editId="2D12B03B">
@@ -9652,9 +9458,12 @@
           <w:sz w:val="20"/>
           <w:szCs w:val="20"/>
         </w:rPr>
-        <w:t xml:space="preserve"> by </w:t>
+        <w:t xml:space="preserve"> by Dean</w:t>
       </w:r>
-      <w:r>
+    </w:p>
+    <w:p>
+      <w:pPr>
+        <w:jc w:val="center"/>
         <w:rPr>
           <w:rStyle w:val="halyaf"/>
           <w:rFonts w:ascii="Times New Roman" w:hAnsi="Times New Roman" w:cs="Times New Roman"/>
@@ -9663,8 +9472,7 @@
           <w:sz w:val="20"/>
           <w:szCs w:val="20"/>
         </w:rPr>
-        <w:t>Dean</w:t>
-      </w:r>
+      </w:pPr>
     </w:p>
     <w:p>
       <w:pPr>
@@ -9678,19 +9486,6 @@
           <w:szCs w:val="20"/>
         </w:rPr>
       </w:pPr>
-    </w:p>
-    <w:p>
-      <w:pPr>
-        <w:jc w:val="center"/>
-        <w:rPr>
-          <w:rStyle w:val="halyaf"/>
-          <w:rFonts w:ascii="Times New Roman" w:hAnsi="Times New Roman" w:cs="Times New Roman"/>
-          <w:b/>
-          <w:bCs/>
-          <w:sz w:val="20"/>
-          <w:szCs w:val="20"/>
-        </w:rPr>
-      </w:pPr>
       <w:r>
         <w:rPr>
           <w:rFonts w:ascii="Times New Roman" w:hAnsi="Times New Roman" w:cs="Times New Roman"/>
@@ -9699,6 +9494,7 @@
           <w:noProof/>
           <w:sz w:val="20"/>
           <w:szCs w:val="20"/>
+          <w:lang w:eastAsia="en-US" w:bidi="ar-SA"/>
         </w:rPr>
         <w:drawing>
           <wp:inline distT="0" distB="0" distL="0" distR="0" wp14:anchorId="66526AEA" wp14:editId="004C82F5">
@@ -9821,10 +9617,12 @@
           <w:sz w:val="20"/>
           <w:szCs w:val="20"/>
         </w:rPr>
-        <w:t xml:space="preserve"> by </w:t>
+        <w:t xml:space="preserve"> by Heaad of department</w:t>
       </w:r>
-      <w:proofErr w:type="spellStart"/>
-      <w:r>
+    </w:p>
+    <w:p>
+      <w:pPr>
+        <w:jc w:val="center"/>
         <w:rPr>
           <w:rStyle w:val="halyaf"/>
           <w:rFonts w:ascii="Times New Roman" w:hAnsi="Times New Roman" w:cs="Times New Roman"/>
@@ -9833,32 +9631,6 @@
           <w:sz w:val="20"/>
           <w:szCs w:val="20"/>
         </w:rPr>
-        <w:t>Heaad</w:t>
-      </w:r>
-      <w:proofErr w:type="spellEnd"/>
-      <w:r>
-        <w:rPr>
-          <w:rStyle w:val="halyaf"/>
-          <w:rFonts w:ascii="Times New Roman" w:hAnsi="Times New Roman" w:cs="Times New Roman"/>
-          <w:b/>
-          <w:bCs/>
-          <w:sz w:val="20"/>
-          <w:szCs w:val="20"/>
-        </w:rPr>
-        <w:t xml:space="preserve"> of department</w:t>
-      </w:r>
-    </w:p>
-    <w:p>
-      <w:pPr>
-        <w:jc w:val="center"/>
-        <w:rPr>
-          <w:rStyle w:val="halyaf"/>
-          <w:rFonts w:ascii="Times New Roman" w:hAnsi="Times New Roman" w:cs="Times New Roman"/>
-          <w:b/>
-          <w:bCs/>
-          <w:sz w:val="20"/>
-          <w:szCs w:val="20"/>
-        </w:rPr>
       </w:pPr>
       <w:r>
         <w:rPr>
@@ -9868,6 +9640,7 @@
           <w:noProof/>
           <w:sz w:val="20"/>
           <w:szCs w:val="20"/>
+          <w:lang w:eastAsia="en-US" w:bidi="ar-SA"/>
         </w:rPr>
         <w:lastRenderedPageBreak/>
         <w:drawing>
@@ -9991,9 +9764,12 @@
           <w:sz w:val="20"/>
           <w:szCs w:val="20"/>
         </w:rPr>
-        <w:t xml:space="preserve"> by </w:t>
+        <w:t xml:space="preserve"> by Faculty</w:t>
       </w:r>
-      <w:r>
+    </w:p>
+    <w:p>
+      <w:pPr>
+        <w:jc w:val="center"/>
         <w:rPr>
           <w:rStyle w:val="halyaf"/>
           <w:rFonts w:ascii="Times New Roman" w:hAnsi="Times New Roman" w:cs="Times New Roman"/>
@@ -10002,8 +9778,7 @@
           <w:sz w:val="20"/>
           <w:szCs w:val="20"/>
         </w:rPr>
-        <w:t>Faculty</w:t>
-      </w:r>
+      </w:pPr>
     </w:p>
     <w:p>
       <w:pPr>
@@ -10017,19 +9792,6 @@
           <w:szCs w:val="20"/>
         </w:rPr>
       </w:pPr>
-    </w:p>
-    <w:p>
-      <w:pPr>
-        <w:jc w:val="center"/>
-        <w:rPr>
-          <w:rStyle w:val="halyaf"/>
-          <w:rFonts w:ascii="Times New Roman" w:hAnsi="Times New Roman" w:cs="Times New Roman"/>
-          <w:b/>
-          <w:bCs/>
-          <w:sz w:val="20"/>
-          <w:szCs w:val="20"/>
-        </w:rPr>
-      </w:pPr>
       <w:r>
         <w:rPr>
           <w:rFonts w:ascii="Times New Roman" w:hAnsi="Times New Roman" w:cs="Times New Roman"/>
@@ -10038,6 +9800,7 @@
           <w:noProof/>
           <w:sz w:val="20"/>
           <w:szCs w:val="20"/>
+          <w:lang w:eastAsia="en-US" w:bidi="ar-SA"/>
         </w:rPr>
         <w:drawing>
           <wp:inline distT="0" distB="0" distL="0" distR="0" wp14:anchorId="7EBD5587" wp14:editId="47CC474D">
@@ -10160,9 +9923,12 @@
           <w:sz w:val="20"/>
           <w:szCs w:val="20"/>
         </w:rPr>
-        <w:t xml:space="preserve"> by </w:t>
+        <w:t xml:space="preserve"> by Student</w:t>
       </w:r>
-      <w:r>
+    </w:p>
+    <w:p>
+      <w:pPr>
+        <w:jc w:val="center"/>
         <w:rPr>
           <w:rStyle w:val="halyaf"/>
           <w:rFonts w:ascii="Times New Roman" w:hAnsi="Times New Roman" w:cs="Times New Roman"/>
@@ -10171,8 +9937,7 @@
           <w:sz w:val="20"/>
           <w:szCs w:val="20"/>
         </w:rPr>
-        <w:t>Student</w:t>
-      </w:r>
+      </w:pPr>
     </w:p>
     <w:p>
       <w:pPr>
@@ -10186,19 +9951,6 @@
           <w:szCs w:val="20"/>
         </w:rPr>
       </w:pPr>
-    </w:p>
-    <w:p>
-      <w:pPr>
-        <w:jc w:val="center"/>
-        <w:rPr>
-          <w:rStyle w:val="halyaf"/>
-          <w:rFonts w:ascii="Times New Roman" w:hAnsi="Times New Roman" w:cs="Times New Roman"/>
-          <w:b/>
-          <w:bCs/>
-          <w:sz w:val="20"/>
-          <w:szCs w:val="20"/>
-        </w:rPr>
-      </w:pPr>
       <w:r>
         <w:rPr>
           <w:rFonts w:ascii="Times New Roman" w:hAnsi="Times New Roman" w:cs="Times New Roman"/>
@@ -10207,6 +9959,7 @@
           <w:noProof/>
           <w:sz w:val="20"/>
           <w:szCs w:val="20"/>
+          <w:lang w:eastAsia="en-US" w:bidi="ar-SA"/>
         </w:rPr>
         <w:drawing>
           <wp:inline distT="0" distB="0" distL="0" distR="0" wp14:anchorId="2DA2FDD1" wp14:editId="524AF804">
@@ -10329,10 +10082,12 @@
           <w:sz w:val="20"/>
           <w:szCs w:val="20"/>
         </w:rPr>
-        <w:t xml:space="preserve"> by </w:t>
+        <w:t xml:space="preserve"> by Spm-Admin</w:t>
       </w:r>
-      <w:proofErr w:type="spellStart"/>
-      <w:r>
+    </w:p>
+    <w:p>
+      <w:pPr>
+        <w:jc w:val="center"/>
         <w:rPr>
           <w:rStyle w:val="halyaf"/>
           <w:rFonts w:ascii="Times New Roman" w:hAnsi="Times New Roman" w:cs="Times New Roman"/>
@@ -10341,9 +10096,11 @@
           <w:sz w:val="20"/>
           <w:szCs w:val="20"/>
         </w:rPr>
-        <w:t>S</w:t>
-      </w:r>
-      <w:r>
+      </w:pPr>
+    </w:p>
+    <w:p>
+      <w:pPr>
+        <w:jc w:val="center"/>
         <w:rPr>
           <w:rStyle w:val="halyaf"/>
           <w:rFonts w:ascii="Times New Roman" w:hAnsi="Times New Roman" w:cs="Times New Roman"/>
@@ -10352,10 +10109,11 @@
           <w:sz w:val="20"/>
           <w:szCs w:val="20"/>
         </w:rPr>
-        <w:t>pm</w:t>
-      </w:r>
-      <w:proofErr w:type="spellEnd"/>
-      <w:r>
+      </w:pPr>
+    </w:p>
+    <w:p>
+      <w:pPr>
+        <w:jc w:val="center"/>
         <w:rPr>
           <w:rStyle w:val="halyaf"/>
           <w:rFonts w:ascii="Times New Roman" w:hAnsi="Times New Roman" w:cs="Times New Roman"/>
@@ -10364,8 +10122,7 @@
           <w:sz w:val="20"/>
           <w:szCs w:val="20"/>
         </w:rPr>
-        <w:t>-Admin</w:t>
-      </w:r>
+      </w:pPr>
     </w:p>
     <w:p>
       <w:pPr>
@@ -10383,6 +10140,63 @@
     <w:p>
       <w:pPr>
         <w:jc w:val="center"/>
+      </w:pPr>
+      <w:r>
+        <w:rPr>
+          <w:rFonts w:ascii="Arial" w:hAnsi="Arial" w:cs="Arial"/>
+          <w:noProof/>
+          <w:sz w:val="20"/>
+          <w:szCs w:val="20"/>
+          <w:lang w:eastAsia="en-US" w:bidi="ar-SA"/>
+        </w:rPr>
+        <w:drawing>
+          <wp:inline distT="0" distB="0" distL="0" distR="0" wp14:anchorId="158237D7" wp14:editId="41EC51DB">
+            <wp:extent cx="5502910" cy="5230495"/>
+            <wp:effectExtent l="0" t="0" r="2540" b="8255"/>
+            <wp:docPr id="9" name="Picture 9"/>
+            <wp:cNvGraphicFramePr>
+              <a:graphicFrameLocks xmlns:a="http://schemas.openxmlformats.org/drawingml/2006/main" noChangeAspect="1"/>
+            </wp:cNvGraphicFramePr>
+            <a:graphic xmlns:a="http://schemas.openxmlformats.org/drawingml/2006/main">
+              <a:graphicData uri="http://schemas.openxmlformats.org/drawingml/2006/picture">
+                <pic:pic xmlns:pic="http://schemas.openxmlformats.org/drawingml/2006/picture">
+                  <pic:nvPicPr>
+                    <pic:cNvPr id="9" name="update plo in spm.png"/>
+                    <pic:cNvPicPr/>
+                  </pic:nvPicPr>
+                  <pic:blipFill>
+                    <a:blip r:embed="rId18">
+                      <a:extLst>
+                        <a:ext uri="{28A0092B-C50C-407E-A947-70E740481C1C}">
+                          <a14:useLocalDpi xmlns:a14="http://schemas.microsoft.com/office/drawing/2010/main" val="0"/>
+                        </a:ext>
+                      </a:extLst>
+                    </a:blip>
+                    <a:stretch>
+                      <a:fillRect/>
+                    </a:stretch>
+                  </pic:blipFill>
+                  <pic:spPr>
+                    <a:xfrm>
+                      <a:off x="0" y="0"/>
+                      <a:ext cx="5502910" cy="5230495"/>
+                    </a:xfrm>
+                    <a:prstGeom prst="rect">
+                      <a:avLst/>
+                    </a:prstGeom>
+                  </pic:spPr>
+                </pic:pic>
+              </a:graphicData>
+            </a:graphic>
+          </wp:inline>
+        </w:drawing>
+      </w:r>
+    </w:p>
+    <w:p/>
+    <w:p/>
+    <w:p>
+      <w:pPr>
+        <w:jc w:val="center"/>
         <w:rPr>
           <w:rStyle w:val="halyaf"/>
           <w:rFonts w:ascii="Times New Roman" w:hAnsi="Times New Roman" w:cs="Times New Roman"/>
@@ -10392,10 +10206,7 @@
           <w:szCs w:val="20"/>
         </w:rPr>
       </w:pPr>
-    </w:p>
-    <w:p>
-      <w:pPr>
-        <w:jc w:val="center"/>
+      <w:r>
         <w:rPr>
           <w:rStyle w:val="halyaf"/>
           <w:rFonts w:ascii="Times New Roman" w:hAnsi="Times New Roman" w:cs="Times New Roman"/>
@@ -10404,11 +10215,9 @@
           <w:sz w:val="20"/>
           <w:szCs w:val="20"/>
         </w:rPr>
-      </w:pPr>
-    </w:p>
-    <w:p>
-      <w:pPr>
-        <w:jc w:val="center"/>
+        <w:t>Figure 2.</w:t>
+      </w:r>
+      <w:r>
         <w:rPr>
           <w:rStyle w:val="halyaf"/>
           <w:rFonts w:ascii="Times New Roman" w:hAnsi="Times New Roman" w:cs="Times New Roman"/>
@@ -10417,21 +10226,63 @@
           <w:sz w:val="20"/>
           <w:szCs w:val="20"/>
         </w:rPr>
-      </w:pPr>
-    </w:p>
-    <w:p>
-      <w:pPr>
-        <w:jc w:val="center"/>
-      </w:pPr>
+        <w:t>10</w:t>
+      </w:r>
+      <w:r>
+        <w:rPr>
+          <w:rStyle w:val="halyaf"/>
+          <w:rFonts w:ascii="Times New Roman" w:hAnsi="Times New Roman" w:cs="Times New Roman"/>
+          <w:b/>
+          <w:bCs/>
+          <w:sz w:val="20"/>
+          <w:szCs w:val="20"/>
+        </w:rPr>
+        <w:t>:</w:t>
+      </w:r>
+      <w:r>
+        <w:rPr>
+          <w:rFonts w:ascii="Times New Roman" w:hAnsi="Times New Roman" w:cs="Times New Roman"/>
+          <w:b/>
+          <w:bCs/>
+          <w:sz w:val="20"/>
+          <w:szCs w:val="20"/>
+        </w:rPr>
+        <w:t xml:space="preserve"> Process Diagram for update PLO in SPM</w:t>
+      </w:r>
     </w:p>
     <w:p/>
+    <w:p/>
+    <w:p/>
+    <w:p/>
+    <w:p/>
+    <w:p/>
+    <w:p/>
+    <w:p/>
+    <w:p/>
+    <w:p/>
+    <w:p/>
+    <w:p/>
+    <w:p/>
+    <w:p/>
+    <w:p/>
+    <w:p/>
+    <w:p/>
+    <w:p/>
+    <w:p/>
+    <w:p/>
+    <w:p/>
+    <w:p/>
+    <w:p>
+      <w:bookmarkStart w:id="8" w:name="_GoBack"/>
+      <w:bookmarkEnd w:id="8"/>
+    </w:p>
     <w:p/>
     <w:p>
       <w:pPr>
         <w:pStyle w:val="Heading2"/>
       </w:pPr>
-      <w:bookmarkStart w:id="8" w:name="_PROBLEM_ANALYSIS"/>
-      <w:bookmarkEnd w:id="8"/>
+      <w:bookmarkStart w:id="9" w:name="_PROBLEM_ANALYSIS"/>
+      <w:bookmarkEnd w:id="9"/>
       <w:r>
         <w:t>PROBLEM ANALYSIS</w:t>
       </w:r>
@@ -10440,8 +10291,8 @@
       <w:pPr>
         <w:pStyle w:val="Heading2"/>
       </w:pPr>
-      <w:bookmarkStart w:id="9" w:name="_RICH_PICTURE_(TO-BE)"/>
-      <w:bookmarkEnd w:id="9"/>
+      <w:bookmarkStart w:id="10" w:name="_RICH_PICTURE_(TO-BE)"/>
+      <w:bookmarkEnd w:id="10"/>
       <w:r>
         <w:t>RICH PICTURE (TO-BE)</w:t>
       </w:r>
@@ -10450,8 +10301,8 @@
       <w:pPr>
         <w:pStyle w:val="Heading2"/>
       </w:pPr>
-      <w:bookmarkStart w:id="10" w:name="_SIX_ELEMENTS_(TO-BE)"/>
-      <w:bookmarkEnd w:id="10"/>
+      <w:bookmarkStart w:id="11" w:name="_SIX_ELEMENTS_(TO-BE)"/>
+      <w:bookmarkEnd w:id="11"/>
       <w:r>
         <w:t>SIX ELEMENTS (TO-BE)</w:t>
       </w:r>
@@ -10460,8 +10311,8 @@
       <w:pPr>
         <w:pStyle w:val="Heading2"/>
       </w:pPr>
-      <w:bookmarkStart w:id="11" w:name="_PROCESS_DIAGRAM_(TO-BE)"/>
-      <w:bookmarkEnd w:id="11"/>
+      <w:bookmarkStart w:id="12" w:name="_PROCESS_DIAGRAM_(TO-BE)"/>
+      <w:bookmarkEnd w:id="12"/>
       <w:r>
         <w:t>PROCESS DIAGRAM (TO-BE)</w:t>
       </w:r>
@@ -10533,7 +10384,7 @@
 </file>
 
 <file path=word/endnotes.xml><?xml version="1.0" encoding="utf-8"?>
-<w:endnotes xmlns:wpc="http://schemas.microsoft.com/office/word/2010/wordprocessingCanvas" xmlns:cx="http://schemas.microsoft.com/office/drawing/2014/chartex" xmlns:cx1="http://schemas.microsoft.com/office/drawing/2015/9/8/chartex" xmlns:cx2="http://schemas.microsoft.com/office/drawing/2015/10/21/chartex" xmlns:cx3="http://schemas.microsoft.com/office/drawing/2016/5/9/chartex" xmlns:cx4="http://schemas.microsoft.com/office/drawing/2016/5/10/chartex" xmlns:cx5="http://schemas.microsoft.com/office/drawing/2016/5/11/chartex" xmlns:cx6="http://schemas.microsoft.com/office/drawing/2016/5/12/chartex" xmlns:cx7="http://schemas.microsoft.com/office/drawing/2016/5/13/chartex" xmlns:cx8="http://schemas.microsoft.com/office/drawing/2016/5/14/chartex" xmlns:mc="http://schemas.openxmlformats.org/markup-compatibility/2006" xmlns:aink="http://schemas.microsoft.com/office/drawing/2016/ink" xmlns:am3d="http://schemas.microsoft.com/office/drawing/2017/model3d" xmlns:o="urn:schemas-microsoft-com:office:office" xmlns:r="http://schemas.openxmlformats.org/officeDocument/2006/relationships" xmlns:m="http://schemas.openxmlformats.org/officeDocument/2006/math" xmlns:v="urn:schemas-microsoft-com:vml" xmlns:wp14="http://schemas.microsoft.com/office/word/2010/wordprocessingDrawing" xmlns:wp="http://schemas.openxmlformats.org/drawingml/2006/wordprocessingDrawing" xmlns:w10="urn:schemas-microsoft-com:office:word" xmlns:w="http://schemas.openxmlformats.org/wordprocessingml/2006/main" xmlns:w14="http://schemas.microsoft.com/office/word/2010/wordml" xmlns:w15="http://schemas.microsoft.com/office/word/2012/wordml" xmlns:w16cex="http://schemas.microsoft.com/office/word/2018/wordml/cex" xmlns:w16cid="http://schemas.microsoft.com/office/word/2016/wordml/cid" xmlns:w16="http://schemas.microsoft.com/office/word/2018/wordml" xmlns:w16se="http://schemas.microsoft.com/office/word/2015/wordml/symex" xmlns:wpg="http://schemas.microsoft.com/office/word/2010/wordprocessingGroup" xmlns:wpi="http://schemas.microsoft.com/office/word/2010/wordprocessingInk" xmlns:wne="http://schemas.microsoft.com/office/word/2006/wordml" xmlns:wps="http://schemas.microsoft.com/office/word/2010/wordprocessingShape" mc:Ignorable="w14 w15 w16se w16cid w16 w16cex wp14">
+<w:endnotes xmlns:wpc="http://schemas.microsoft.com/office/word/2010/wordprocessingCanvas" xmlns:mc="http://schemas.openxmlformats.org/markup-compatibility/2006" xmlns:o="urn:schemas-microsoft-com:office:office" xmlns:r="http://schemas.openxmlformats.org/officeDocument/2006/relationships" xmlns:m="http://schemas.openxmlformats.org/officeDocument/2006/math" xmlns:v="urn:schemas-microsoft-com:vml" xmlns:wp14="http://schemas.microsoft.com/office/word/2010/wordprocessingDrawing" xmlns:wp="http://schemas.openxmlformats.org/drawingml/2006/wordprocessingDrawing" xmlns:w10="urn:schemas-microsoft-com:office:word" xmlns:w="http://schemas.openxmlformats.org/wordprocessingml/2006/main" xmlns:w14="http://schemas.microsoft.com/office/word/2010/wordml" xmlns:w15="http://schemas.microsoft.com/office/word/2012/wordml" xmlns:wpg="http://schemas.microsoft.com/office/word/2010/wordprocessingGroup" xmlns:wpi="http://schemas.microsoft.com/office/word/2010/wordprocessingInk" xmlns:wne="http://schemas.microsoft.com/office/word/2006/wordml" xmlns:wps="http://schemas.microsoft.com/office/word/2010/wordprocessingShape" mc:Ignorable="w14 w15 wp14">
   <w:endnote w:type="separator" w:id="-1">
     <w:p>
       <w:r>
@@ -10552,7 +10403,7 @@
 </file>
 
 <file path=word/footer1.xml><?xml version="1.0" encoding="utf-8"?>
-<w:ftr xmlns:wpc="http://schemas.microsoft.com/office/word/2010/wordprocessingCanvas" xmlns:cx="http://schemas.microsoft.com/office/drawing/2014/chartex" xmlns:cx1="http://schemas.microsoft.com/office/drawing/2015/9/8/chartex" xmlns:cx2="http://schemas.microsoft.com/office/drawing/2015/10/21/chartex" xmlns:cx3="http://schemas.microsoft.com/office/drawing/2016/5/9/chartex" xmlns:cx4="http://schemas.microsoft.com/office/drawing/2016/5/10/chartex" xmlns:cx5="http://schemas.microsoft.com/office/drawing/2016/5/11/chartex" xmlns:cx6="http://schemas.microsoft.com/office/drawing/2016/5/12/chartex" xmlns:cx7="http://schemas.microsoft.com/office/drawing/2016/5/13/chartex" xmlns:cx8="http://schemas.microsoft.com/office/drawing/2016/5/14/chartex" xmlns:mc="http://schemas.openxmlformats.org/markup-compatibility/2006" xmlns:aink="http://schemas.microsoft.com/office/drawing/2016/ink" xmlns:am3d="http://schemas.microsoft.com/office/drawing/2017/model3d" xmlns:o="urn:schemas-microsoft-com:office:office" xmlns:r="http://schemas.openxmlformats.org/officeDocument/2006/relationships" xmlns:m="http://schemas.openxmlformats.org/officeDocument/2006/math" xmlns:v="urn:schemas-microsoft-com:vml" xmlns:wp14="http://schemas.microsoft.com/office/word/2010/wordprocessingDrawing" xmlns:wp="http://schemas.openxmlformats.org/drawingml/2006/wordprocessingDrawing" xmlns:w10="urn:schemas-microsoft-com:office:word" xmlns:w="http://schemas.openxmlformats.org/wordprocessingml/2006/main" xmlns:w14="http://schemas.microsoft.com/office/word/2010/wordml" xmlns:w15="http://schemas.microsoft.com/office/word/2012/wordml" xmlns:w16cex="http://schemas.microsoft.com/office/word/2018/wordml/cex" xmlns:w16cid="http://schemas.microsoft.com/office/word/2016/wordml/cid" xmlns:w16="http://schemas.microsoft.com/office/word/2018/wordml" xmlns:w16se="http://schemas.microsoft.com/office/word/2015/wordml/symex" xmlns:wpg="http://schemas.microsoft.com/office/word/2010/wordprocessingGroup" xmlns:wpi="http://schemas.microsoft.com/office/word/2010/wordprocessingInk" xmlns:wne="http://schemas.microsoft.com/office/word/2006/wordml" xmlns:wps="http://schemas.microsoft.com/office/word/2010/wordprocessingShape" mc:Ignorable="w14 w15 w16se w16cid w16 w16cex wp14">
+<w:ftr xmlns:wpc="http://schemas.microsoft.com/office/word/2010/wordprocessingCanvas" xmlns:mc="http://schemas.openxmlformats.org/markup-compatibility/2006" xmlns:o="urn:schemas-microsoft-com:office:office" xmlns:r="http://schemas.openxmlformats.org/officeDocument/2006/relationships" xmlns:m="http://schemas.openxmlformats.org/officeDocument/2006/math" xmlns:v="urn:schemas-microsoft-com:vml" xmlns:wp14="http://schemas.microsoft.com/office/word/2010/wordprocessingDrawing" xmlns:wp="http://schemas.openxmlformats.org/drawingml/2006/wordprocessingDrawing" xmlns:w10="urn:schemas-microsoft-com:office:word" xmlns:w="http://schemas.openxmlformats.org/wordprocessingml/2006/main" xmlns:w14="http://schemas.microsoft.com/office/word/2010/wordml" xmlns:w15="http://schemas.microsoft.com/office/word/2012/wordml" xmlns:wpg="http://schemas.microsoft.com/office/word/2010/wordprocessingGroup" xmlns:wpi="http://schemas.microsoft.com/office/word/2010/wordprocessingInk" xmlns:wne="http://schemas.microsoft.com/office/word/2006/wordml" xmlns:wps="http://schemas.microsoft.com/office/word/2010/wordprocessingShape" mc:Ignorable="w14 w15 wp14">
   <w:sdt>
     <w:sdtPr>
       <w:id w:val="-1228760680"/>
@@ -10585,7 +10436,7 @@
           <w:rPr>
             <w:noProof/>
           </w:rPr>
-          <w:t>11</w:t>
+          <w:t>22</w:t>
         </w:r>
         <w:r>
           <w:rPr>
@@ -10605,7 +10456,7 @@
 </file>
 
 <file path=word/footnotes.xml><?xml version="1.0" encoding="utf-8"?>
-<w:footnotes xmlns:wpc="http://schemas.microsoft.com/office/word/2010/wordprocessingCanvas" xmlns:cx="http://schemas.microsoft.com/office/drawing/2014/chartex" xmlns:cx1="http://schemas.microsoft.com/office/drawing/2015/9/8/chartex" xmlns:cx2="http://schemas.microsoft.com/office/drawing/2015/10/21/chartex" xmlns:cx3="http://schemas.microsoft.com/office/drawing/2016/5/9/chartex" xmlns:cx4="http://schemas.microsoft.com/office/drawing/2016/5/10/chartex" xmlns:cx5="http://schemas.microsoft.com/office/drawing/2016/5/11/chartex" xmlns:cx6="http://schemas.microsoft.com/office/drawing/2016/5/12/chartex" xmlns:cx7="http://schemas.microsoft.com/office/drawing/2016/5/13/chartex" xmlns:cx8="http://schemas.microsoft.com/office/drawing/2016/5/14/chartex" xmlns:mc="http://schemas.openxmlformats.org/markup-compatibility/2006" xmlns:aink="http://schemas.microsoft.com/office/drawing/2016/ink" xmlns:am3d="http://schemas.microsoft.com/office/drawing/2017/model3d" xmlns:o="urn:schemas-microsoft-com:office:office" xmlns:r="http://schemas.openxmlformats.org/officeDocument/2006/relationships" xmlns:m="http://schemas.openxmlformats.org/officeDocument/2006/math" xmlns:v="urn:schemas-microsoft-com:vml" xmlns:wp14="http://schemas.microsoft.com/office/word/2010/wordprocessingDrawing" xmlns:wp="http://schemas.openxmlformats.org/drawingml/2006/wordprocessingDrawing" xmlns:w10="urn:schemas-microsoft-com:office:word" xmlns:w="http://schemas.openxmlformats.org/wordprocessingml/2006/main" xmlns:w14="http://schemas.microsoft.com/office/word/2010/wordml" xmlns:w15="http://schemas.microsoft.com/office/word/2012/wordml" xmlns:w16cex="http://schemas.microsoft.com/office/word/2018/wordml/cex" xmlns:w16cid="http://schemas.microsoft.com/office/word/2016/wordml/cid" xmlns:w16="http://schemas.microsoft.com/office/word/2018/wordml" xmlns:w16se="http://schemas.microsoft.com/office/word/2015/wordml/symex" xmlns:wpg="http://schemas.microsoft.com/office/word/2010/wordprocessingGroup" xmlns:wpi="http://schemas.microsoft.com/office/word/2010/wordprocessingInk" xmlns:wne="http://schemas.microsoft.com/office/word/2006/wordml" xmlns:wps="http://schemas.microsoft.com/office/word/2010/wordprocessingShape" mc:Ignorable="w14 w15 w16se w16cid w16 w16cex wp14">
+<w:footnotes xmlns:wpc="http://schemas.microsoft.com/office/word/2010/wordprocessingCanvas" xmlns:mc="http://schemas.openxmlformats.org/markup-compatibility/2006" xmlns:o="urn:schemas-microsoft-com:office:office" xmlns:r="http://schemas.openxmlformats.org/officeDocument/2006/relationships" xmlns:m="http://schemas.openxmlformats.org/officeDocument/2006/math" xmlns:v="urn:schemas-microsoft-com:vml" xmlns:wp14="http://schemas.microsoft.com/office/word/2010/wordprocessingDrawing" xmlns:wp="http://schemas.openxmlformats.org/drawingml/2006/wordprocessingDrawing" xmlns:w10="urn:schemas-microsoft-com:office:word" xmlns:w="http://schemas.openxmlformats.org/wordprocessingml/2006/main" xmlns:w14="http://schemas.microsoft.com/office/word/2010/wordml" xmlns:w15="http://schemas.microsoft.com/office/word/2012/wordml" xmlns:wpg="http://schemas.microsoft.com/office/word/2010/wordprocessingGroup" xmlns:wpi="http://schemas.microsoft.com/office/word/2010/wordprocessingInk" xmlns:wne="http://schemas.microsoft.com/office/word/2006/wordml" xmlns:wps="http://schemas.microsoft.com/office/word/2010/wordprocessingShape" mc:Ignorable="w14 w15 wp14">
   <w:footnote w:type="separator" w:id="-1">
     <w:p>
       <w:r>
@@ -10624,7 +10475,7 @@
 </file>
 
 <file path=word/header1.xml><?xml version="1.0" encoding="utf-8"?>
-<w:hdr xmlns:wpc="http://schemas.microsoft.com/office/word/2010/wordprocessingCanvas" xmlns:cx="http://schemas.microsoft.com/office/drawing/2014/chartex" xmlns:cx1="http://schemas.microsoft.com/office/drawing/2015/9/8/chartex" xmlns:cx2="http://schemas.microsoft.com/office/drawing/2015/10/21/chartex" xmlns:cx3="http://schemas.microsoft.com/office/drawing/2016/5/9/chartex" xmlns:cx4="http://schemas.microsoft.com/office/drawing/2016/5/10/chartex" xmlns:cx5="http://schemas.microsoft.com/office/drawing/2016/5/11/chartex" xmlns:cx6="http://schemas.microsoft.com/office/drawing/2016/5/12/chartex" xmlns:cx7="http://schemas.microsoft.com/office/drawing/2016/5/13/chartex" xmlns:cx8="http://schemas.microsoft.com/office/drawing/2016/5/14/chartex" xmlns:mc="http://schemas.openxmlformats.org/markup-compatibility/2006" xmlns:aink="http://schemas.microsoft.com/office/drawing/2016/ink" xmlns:am3d="http://schemas.microsoft.com/office/drawing/2017/model3d" xmlns:o="urn:schemas-microsoft-com:office:office" xmlns:r="http://schemas.openxmlformats.org/officeDocument/2006/relationships" xmlns:m="http://schemas.openxmlformats.org/officeDocument/2006/math" xmlns:v="urn:schemas-microsoft-com:vml" xmlns:wp14="http://schemas.microsoft.com/office/word/2010/wordprocessingDrawing" xmlns:wp="http://schemas.openxmlformats.org/drawingml/2006/wordprocessingDrawing" xmlns:w10="urn:schemas-microsoft-com:office:word" xmlns:w="http://schemas.openxmlformats.org/wordprocessingml/2006/main" xmlns:w14="http://schemas.microsoft.com/office/word/2010/wordml" xmlns:w15="http://schemas.microsoft.com/office/word/2012/wordml" xmlns:w16cex="http://schemas.microsoft.com/office/word/2018/wordml/cex" xmlns:w16cid="http://schemas.microsoft.com/office/word/2016/wordml/cid" xmlns:w16="http://schemas.microsoft.com/office/word/2018/wordml" xmlns:w16se="http://schemas.microsoft.com/office/word/2015/wordml/symex" xmlns:wpg="http://schemas.microsoft.com/office/word/2010/wordprocessingGroup" xmlns:wpi="http://schemas.microsoft.com/office/word/2010/wordprocessingInk" xmlns:wne="http://schemas.microsoft.com/office/word/2006/wordml" xmlns:wps="http://schemas.microsoft.com/office/word/2010/wordprocessingShape" mc:Ignorable="w14 w15 w16se w16cid w16 w16cex wp14">
+<w:hdr xmlns:wpc="http://schemas.microsoft.com/office/word/2010/wordprocessingCanvas" xmlns:mc="http://schemas.openxmlformats.org/markup-compatibility/2006" xmlns:o="urn:schemas-microsoft-com:office:office" xmlns:r="http://schemas.openxmlformats.org/officeDocument/2006/relationships" xmlns:m="http://schemas.openxmlformats.org/officeDocument/2006/math" xmlns:v="urn:schemas-microsoft-com:vml" xmlns:wp14="http://schemas.microsoft.com/office/word/2010/wordprocessingDrawing" xmlns:wp="http://schemas.openxmlformats.org/drawingml/2006/wordprocessingDrawing" xmlns:w10="urn:schemas-microsoft-com:office:word" xmlns:w="http://schemas.openxmlformats.org/wordprocessingml/2006/main" xmlns:w14="http://schemas.microsoft.com/office/word/2010/wordml" xmlns:w15="http://schemas.microsoft.com/office/word/2012/wordml" xmlns:wpg="http://schemas.microsoft.com/office/word/2010/wordprocessingGroup" xmlns:wpi="http://schemas.microsoft.com/office/word/2010/wordprocessingInk" xmlns:wne="http://schemas.microsoft.com/office/word/2006/wordml" xmlns:wps="http://schemas.microsoft.com/office/word/2010/wordprocessingShape" mc:Ignorable="w14 w15 wp14">
   <w:p>
     <w:pPr>
       <w:pStyle w:val="Header"/>
@@ -10665,7 +10516,7 @@
 </file>
 
 <file path=word/styles.xml><?xml version="1.0" encoding="utf-8"?>
-<w:styles xmlns:mc="http://schemas.openxmlformats.org/markup-compatibility/2006" xmlns:r="http://schemas.openxmlformats.org/officeDocument/2006/relationships" xmlns:w="http://schemas.openxmlformats.org/wordprocessingml/2006/main" xmlns:w14="http://schemas.microsoft.com/office/word/2010/wordml" xmlns:w15="http://schemas.microsoft.com/office/word/2012/wordml" xmlns:w16cex="http://schemas.microsoft.com/office/word/2018/wordml/cex" xmlns:w16cid="http://schemas.microsoft.com/office/word/2016/wordml/cid" xmlns:w16="http://schemas.microsoft.com/office/word/2018/wordml" xmlns:w16se="http://schemas.microsoft.com/office/word/2015/wordml/symex" mc:Ignorable="w14 w15 w16se w16cid w16 w16cex">
+<w:styles xmlns:mc="http://schemas.openxmlformats.org/markup-compatibility/2006" xmlns:r="http://schemas.openxmlformats.org/officeDocument/2006/relationships" xmlns:w="http://schemas.openxmlformats.org/wordprocessingml/2006/main" xmlns:w14="http://schemas.microsoft.com/office/word/2010/wordml" xmlns:w15="http://schemas.microsoft.com/office/word/2012/wordml" mc:Ignorable="w14 w15">
   <w:docDefaults>
     <w:rPrDefault>
       <w:rPr>
@@ -10681,7 +10532,7 @@
       </w:pPr>
     </w:pPrDefault>
   </w:docDefaults>
-  <w:latentStyles w:defLockedState="0" w:defUIPriority="99" w:defSemiHidden="0" w:defUnhideWhenUsed="0" w:defQFormat="0" w:count="376">
+  <w:latentStyles w:defLockedState="0" w:defUIPriority="99" w:defSemiHidden="0" w:defUnhideWhenUsed="0" w:defQFormat="0" w:count="371">
     <w:lsdException w:name="Normal" w:uiPriority="0" w:qFormat="1"/>
     <w:lsdException w:name="heading 1" w:uiPriority="9" w:qFormat="1"/>
     <w:lsdException w:name="heading 2" w:semiHidden="1" w:uiPriority="9" w:unhideWhenUsed="1" w:qFormat="1"/>
@@ -10836,7 +10687,7 @@
     <w:lsdException w:name="Table Web 2" w:semiHidden="1" w:unhideWhenUsed="1"/>
     <w:lsdException w:name="Table Web 3" w:semiHidden="1" w:unhideWhenUsed="1"/>
     <w:lsdException w:name="Balloon Text" w:semiHidden="1" w:unhideWhenUsed="1"/>
-    <w:lsdException w:name="Table Grid" w:semiHidden="1" w:uiPriority="59" w:unhideWhenUsed="1"/>
+    <w:lsdException w:name="Table Grid" w:uiPriority="59"/>
     <w:lsdException w:name="Table Theme" w:semiHidden="1" w:unhideWhenUsed="1"/>
     <w:lsdException w:name="Placeholder Text" w:semiHidden="1"/>
     <w:lsdException w:name="No Spacing" w:uiPriority="1" w:qFormat="1"/>
@@ -11053,11 +10904,6 @@
     <w:lsdException w:name="List Table 5 Dark Accent 6" w:uiPriority="50"/>
     <w:lsdException w:name="List Table 6 Colorful Accent 6" w:uiPriority="51"/>
     <w:lsdException w:name="List Table 7 Colorful Accent 6" w:uiPriority="52"/>
-    <w:lsdException w:name="Mention" w:semiHidden="1" w:unhideWhenUsed="1"/>
-    <w:lsdException w:name="Smart Hyperlink" w:semiHidden="1" w:unhideWhenUsed="1"/>
-    <w:lsdException w:name="Hashtag" w:semiHidden="1" w:unhideWhenUsed="1"/>
-    <w:lsdException w:name="Unresolved Mention" w:semiHidden="1" w:unhideWhenUsed="1"/>
-    <w:lsdException w:name="Smart Link" w:semiHidden="1" w:unhideWhenUsed="1"/>
   </w:latentStyles>
   <w:style w:type="paragraph" w:default="1" w:styleId="Normal">
     <w:name w:val="Normal"/>
@@ -11443,6 +11289,7 @@
       <w:lang w:eastAsia="en-US" w:bidi="ar-SA"/>
     </w:rPr>
     <w:tblPr>
+      <w:tblInd w:w="0" w:type="dxa"/>
       <w:tblBorders>
         <w:top w:val="single" w:sz="4" w:space="0" w:color="auto"/>
         <w:left w:val="single" w:sz="4" w:space="0" w:color="auto"/>
@@ -11451,6 +11298,12 @@
         <w:insideH w:val="single" w:sz="4" w:space="0" w:color="auto"/>
         <w:insideV w:val="single" w:sz="4" w:space="0" w:color="auto"/>
       </w:tblBorders>
+      <w:tblCellMar>
+        <w:top w:w="0" w:type="dxa"/>
+        <w:left w:w="108" w:type="dxa"/>
+        <w:bottom w:w="0" w:type="dxa"/>
+        <w:right w:w="108" w:type="dxa"/>
+      </w:tblCellMar>
     </w:tblPr>
   </w:style>
   <w:style w:type="character" w:customStyle="1" w:styleId="halyaf">
@@ -11754,7 +11607,7 @@
 </file>
 
 <file path=customXml/itemProps1.xml><?xml version="1.0" encoding="utf-8"?>
-<ds:datastoreItem xmlns:ds="http://schemas.openxmlformats.org/officeDocument/2006/customXml" ds:itemID="{79B84A0C-9442-40A7-96FB-3F559F411318}">
+<ds:datastoreItem xmlns:ds="http://schemas.openxmlformats.org/officeDocument/2006/customXml" ds:itemID="{D9BE15A2-EC4C-47CD-99F0-7340AC9A5642}">
   <ds:schemaRefs>
     <ds:schemaRef ds:uri="http://schemas.openxmlformats.org/officeDocument/2006/bibliography"/>
   </ds:schemaRefs>

</xml_diff>

<commit_message>
Update BPMN process 1,2,3
</commit_message>
<xml_diff>
--- a/Report/report1.docx
+++ b/Report/report1.docx
@@ -9652,18 +9652,7 @@
           <w:sz w:val="20"/>
           <w:szCs w:val="20"/>
         </w:rPr>
-        <w:t xml:space="preserve"> by </w:t>
-      </w:r>
-      <w:r>
-        <w:rPr>
-          <w:rStyle w:val="halyaf"/>
-          <w:rFonts w:ascii="Times New Roman" w:hAnsi="Times New Roman" w:cs="Times New Roman"/>
-          <w:b/>
-          <w:bCs/>
-          <w:sz w:val="20"/>
-          <w:szCs w:val="20"/>
-        </w:rPr>
-        <w:t>Dean</w:t>
+        <w:t xml:space="preserve"> by Dean</w:t>
       </w:r>
     </w:p>
     <w:p>
@@ -9991,18 +9980,7 @@
           <w:sz w:val="20"/>
           <w:szCs w:val="20"/>
         </w:rPr>
-        <w:t xml:space="preserve"> by </w:t>
-      </w:r>
-      <w:r>
-        <w:rPr>
-          <w:rStyle w:val="halyaf"/>
-          <w:rFonts w:ascii="Times New Roman" w:hAnsi="Times New Roman" w:cs="Times New Roman"/>
-          <w:b/>
-          <w:bCs/>
-          <w:sz w:val="20"/>
-          <w:szCs w:val="20"/>
-        </w:rPr>
-        <w:t>Faculty</w:t>
+        <w:t xml:space="preserve"> by Faculty</w:t>
       </w:r>
     </w:p>
     <w:p>
@@ -10160,18 +10138,7 @@
           <w:sz w:val="20"/>
           <w:szCs w:val="20"/>
         </w:rPr>
-        <w:t xml:space="preserve"> by </w:t>
-      </w:r>
-      <w:r>
-        <w:rPr>
-          <w:rStyle w:val="halyaf"/>
-          <w:rFonts w:ascii="Times New Roman" w:hAnsi="Times New Roman" w:cs="Times New Roman"/>
-          <w:b/>
-          <w:bCs/>
-          <w:sz w:val="20"/>
-          <w:szCs w:val="20"/>
-        </w:rPr>
-        <w:t>Student</w:t>
+        <w:t xml:space="preserve"> by Student</w:t>
       </w:r>
     </w:p>
     <w:p>
@@ -10318,8 +10285,9 @@
           <w:sz w:val="20"/>
           <w:szCs w:val="20"/>
         </w:rPr>
-        <w:t>View Student Marksheet</w:t>
+        <w:t xml:space="preserve">Update </w:t>
       </w:r>
+      <w:proofErr w:type="spellStart"/>
       <w:r>
         <w:rPr>
           <w:rStyle w:val="halyaf"/>
@@ -10329,9 +10297,9 @@
           <w:sz w:val="20"/>
           <w:szCs w:val="20"/>
         </w:rPr>
-        <w:t xml:space="preserve"> by </w:t>
+        <w:t>Plo</w:t>
       </w:r>
-      <w:proofErr w:type="spellStart"/>
+      <w:proofErr w:type="spellEnd"/>
       <w:r>
         <w:rPr>
           <w:rStyle w:val="halyaf"/>
@@ -10341,9 +10309,12 @@
           <w:sz w:val="20"/>
           <w:szCs w:val="20"/>
         </w:rPr>
-        <w:t>S</w:t>
+        <w:t xml:space="preserve"> in Spm</w:t>
       </w:r>
-      <w:r>
+    </w:p>
+    <w:p>
+      <w:pPr>
+        <w:jc w:val="center"/>
         <w:rPr>
           <w:rStyle w:val="halyaf"/>
           <w:rFonts w:ascii="Times New Roman" w:hAnsi="Times New Roman" w:cs="Times New Roman"/>
@@ -10352,20 +10323,7 @@
           <w:sz w:val="20"/>
           <w:szCs w:val="20"/>
         </w:rPr>
-        <w:t>pm</w:t>
-      </w:r>
-      <w:proofErr w:type="spellEnd"/>
-      <w:r>
-        <w:rPr>
-          <w:rStyle w:val="halyaf"/>
-          <w:rFonts w:ascii="Times New Roman" w:hAnsi="Times New Roman" w:cs="Times New Roman"/>
-          <w:b/>
-          <w:bCs/>
-          <w:sz w:val="20"/>
-          <w:szCs w:val="20"/>
-        </w:rPr>
-        <w:t>-Admin</w:t>
-      </w:r>
+      </w:pPr>
     </w:p>
     <w:p>
       <w:pPr>
@@ -10836,7 +10794,7 @@
     <w:lsdException w:name="Table Web 2" w:semiHidden="1" w:unhideWhenUsed="1"/>
     <w:lsdException w:name="Table Web 3" w:semiHidden="1" w:unhideWhenUsed="1"/>
     <w:lsdException w:name="Balloon Text" w:semiHidden="1" w:unhideWhenUsed="1"/>
-    <w:lsdException w:name="Table Grid" w:semiHidden="1" w:uiPriority="59" w:unhideWhenUsed="1"/>
+    <w:lsdException w:name="Table Grid" w:uiPriority="59"/>
     <w:lsdException w:name="Table Theme" w:semiHidden="1" w:unhideWhenUsed="1"/>
     <w:lsdException w:name="Placeholder Text" w:semiHidden="1"/>
     <w:lsdException w:name="No Spacing" w:uiPriority="1" w:qFormat="1"/>

</xml_diff>

<commit_message>
update figure 2.11 and 2.12
</commit_message>
<xml_diff>
--- a/Report/report1.docx
+++ b/Report/report1.docx
@@ -1,6 +1,6 @@
 
 <file path=word/document.xml><?xml version="1.0" encoding="utf-8"?>
-<w:document xmlns:wpc="http://schemas.microsoft.com/office/word/2010/wordprocessingCanvas" xmlns:mc="http://schemas.openxmlformats.org/markup-compatibility/2006" xmlns:o="urn:schemas-microsoft-com:office:office" xmlns:r="http://schemas.openxmlformats.org/officeDocument/2006/relationships" xmlns:m="http://schemas.openxmlformats.org/officeDocument/2006/math" xmlns:v="urn:schemas-microsoft-com:vml" xmlns:wp14="http://schemas.microsoft.com/office/word/2010/wordprocessingDrawing" xmlns:wp="http://schemas.openxmlformats.org/drawingml/2006/wordprocessingDrawing" xmlns:w10="urn:schemas-microsoft-com:office:word" xmlns:w="http://schemas.openxmlformats.org/wordprocessingml/2006/main" xmlns:w14="http://schemas.microsoft.com/office/word/2010/wordml" xmlns:w15="http://schemas.microsoft.com/office/word/2012/wordml" xmlns:wpg="http://schemas.microsoft.com/office/word/2010/wordprocessingGroup" xmlns:wpi="http://schemas.microsoft.com/office/word/2010/wordprocessingInk" xmlns:wne="http://schemas.microsoft.com/office/word/2006/wordml" xmlns:wps="http://schemas.microsoft.com/office/word/2010/wordprocessingShape" mc:Ignorable="w14 w15 wp14">
+<w:document xmlns:wpc="http://schemas.microsoft.com/office/word/2010/wordprocessingCanvas" xmlns:cx="http://schemas.microsoft.com/office/drawing/2014/chartex" xmlns:cx1="http://schemas.microsoft.com/office/drawing/2015/9/8/chartex" xmlns:mc="http://schemas.openxmlformats.org/markup-compatibility/2006" xmlns:o="urn:schemas-microsoft-com:office:office" xmlns:r="http://schemas.openxmlformats.org/officeDocument/2006/relationships" xmlns:m="http://schemas.openxmlformats.org/officeDocument/2006/math" xmlns:v="urn:schemas-microsoft-com:vml" xmlns:wp14="http://schemas.microsoft.com/office/word/2010/wordprocessingDrawing" xmlns:wp="http://schemas.openxmlformats.org/drawingml/2006/wordprocessingDrawing" xmlns:w10="urn:schemas-microsoft-com:office:word" xmlns:w="http://schemas.openxmlformats.org/wordprocessingml/2006/main" xmlns:w14="http://schemas.microsoft.com/office/word/2010/wordml" xmlns:w15="http://schemas.microsoft.com/office/word/2012/wordml" xmlns:w16se="http://schemas.microsoft.com/office/word/2015/wordml/symex" xmlns:wpg="http://schemas.microsoft.com/office/word/2010/wordprocessingGroup" xmlns:wpi="http://schemas.microsoft.com/office/word/2010/wordprocessingInk" xmlns:wne="http://schemas.microsoft.com/office/word/2006/wordml" xmlns:wps="http://schemas.microsoft.com/office/word/2010/wordprocessingShape" mc:Ignorable="w14 w15 w16se wp14">
   <w:body>
     <w:p>
       <w:pPr>
@@ -10376,12 +10376,520 @@
         </w:rPr>
         <w:t>.</w:t>
       </w:r>
+    </w:p>
+    <w:p>
+      <w:pPr>
+        <w:jc w:val="center"/>
+        <w:rPr>
+          <w:rStyle w:val="halyaf"/>
+          <w:rFonts w:ascii="Times New Roman" w:hAnsi="Times New Roman" w:cs="Times New Roman"/>
+          <w:b/>
+          <w:bCs/>
+          <w:sz w:val="20"/>
+          <w:szCs w:val="20"/>
+        </w:rPr>
+      </w:pPr>
+    </w:p>
+    <w:p>
+      <w:pPr>
+        <w:jc w:val="center"/>
+        <w:rPr>
+          <w:rStyle w:val="halyaf"/>
+          <w:rFonts w:ascii="Times New Roman" w:hAnsi="Times New Roman" w:cs="Times New Roman"/>
+          <w:b/>
+          <w:bCs/>
+          <w:sz w:val="20"/>
+          <w:szCs w:val="20"/>
+        </w:rPr>
+      </w:pPr>
+    </w:p>
+    <w:p>
+      <w:pPr>
+        <w:jc w:val="center"/>
+        <w:rPr>
+          <w:rStyle w:val="halyaf"/>
+          <w:rFonts w:ascii="Times New Roman" w:hAnsi="Times New Roman" w:cs="Times New Roman"/>
+          <w:b/>
+          <w:bCs/>
+          <w:sz w:val="20"/>
+          <w:szCs w:val="20"/>
+        </w:rPr>
+      </w:pPr>
+    </w:p>
+    <w:p>
+      <w:pPr>
+        <w:jc w:val="center"/>
+        <w:rPr>
+          <w:rStyle w:val="halyaf"/>
+          <w:rFonts w:ascii="Times New Roman" w:hAnsi="Times New Roman" w:cs="Times New Roman"/>
+          <w:b/>
+          <w:bCs/>
+          <w:sz w:val="20"/>
+          <w:szCs w:val="20"/>
+        </w:rPr>
+      </w:pPr>
+    </w:p>
+    <w:p>
+      <w:pPr>
+        <w:jc w:val="center"/>
+        <w:rPr>
+          <w:rStyle w:val="halyaf"/>
+          <w:rFonts w:ascii="Times New Roman" w:hAnsi="Times New Roman" w:cs="Times New Roman"/>
+          <w:b/>
+          <w:bCs/>
+          <w:sz w:val="20"/>
+          <w:szCs w:val="20"/>
+        </w:rPr>
+      </w:pPr>
+    </w:p>
+    <w:p>
+      <w:pPr>
+        <w:jc w:val="center"/>
+        <w:rPr>
+          <w:rStyle w:val="halyaf"/>
+          <w:rFonts w:ascii="Times New Roman" w:hAnsi="Times New Roman" w:cs="Times New Roman"/>
+          <w:b/>
+          <w:bCs/>
+          <w:sz w:val="20"/>
+          <w:szCs w:val="20"/>
+        </w:rPr>
+      </w:pPr>
+    </w:p>
+    <w:p>
+      <w:pPr>
+        <w:jc w:val="center"/>
+        <w:rPr>
+          <w:rStyle w:val="halyaf"/>
+          <w:rFonts w:ascii="Times New Roman" w:hAnsi="Times New Roman" w:cs="Times New Roman"/>
+          <w:b/>
+          <w:bCs/>
+          <w:sz w:val="20"/>
+          <w:szCs w:val="20"/>
+        </w:rPr>
+      </w:pPr>
+    </w:p>
+    <w:p>
+      <w:pPr>
+        <w:jc w:val="center"/>
+        <w:rPr>
+          <w:rStyle w:val="halyaf"/>
+          <w:rFonts w:ascii="Times New Roman" w:hAnsi="Times New Roman" w:cs="Times New Roman"/>
+          <w:b/>
+          <w:bCs/>
+          <w:sz w:val="20"/>
+          <w:szCs w:val="20"/>
+        </w:rPr>
+      </w:pPr>
+    </w:p>
+    <w:p>
+      <w:pPr>
+        <w:jc w:val="center"/>
+        <w:rPr>
+          <w:rStyle w:val="halyaf"/>
+          <w:rFonts w:ascii="Times New Roman" w:hAnsi="Times New Roman" w:cs="Times New Roman"/>
+          <w:b/>
+          <w:bCs/>
+          <w:sz w:val="20"/>
+          <w:szCs w:val="20"/>
+        </w:rPr>
+      </w:pPr>
+    </w:p>
+    <w:p>
+      <w:pPr>
+        <w:jc w:val="center"/>
+        <w:rPr>
+          <w:rStyle w:val="halyaf"/>
+          <w:rFonts w:ascii="Times New Roman" w:hAnsi="Times New Roman" w:cs="Times New Roman"/>
+          <w:b/>
+          <w:bCs/>
+          <w:sz w:val="20"/>
+          <w:szCs w:val="20"/>
+        </w:rPr>
+      </w:pPr>
+    </w:p>
+    <w:p>
+      <w:pPr>
+        <w:jc w:val="center"/>
+        <w:rPr>
+          <w:rStyle w:val="halyaf"/>
+          <w:rFonts w:ascii="Times New Roman" w:hAnsi="Times New Roman" w:cs="Times New Roman"/>
+          <w:b/>
+          <w:bCs/>
+          <w:sz w:val="20"/>
+          <w:szCs w:val="20"/>
+        </w:rPr>
+      </w:pPr>
+    </w:p>
+    <w:p>
+      <w:pPr>
+        <w:jc w:val="center"/>
+        <w:rPr>
+          <w:rStyle w:val="halyaf"/>
+          <w:rFonts w:ascii="Times New Roman" w:hAnsi="Times New Roman" w:cs="Times New Roman"/>
+          <w:b/>
+          <w:bCs/>
+          <w:sz w:val="20"/>
+          <w:szCs w:val="20"/>
+        </w:rPr>
+      </w:pPr>
+    </w:p>
+    <w:p>
+      <w:pPr>
+        <w:jc w:val="center"/>
+        <w:rPr>
+          <w:rStyle w:val="halyaf"/>
+          <w:rFonts w:ascii="Times New Roman" w:hAnsi="Times New Roman" w:cs="Times New Roman"/>
+          <w:b/>
+          <w:bCs/>
+          <w:sz w:val="20"/>
+          <w:szCs w:val="20"/>
+        </w:rPr>
+      </w:pPr>
+    </w:p>
+    <w:p>
+      <w:pPr>
+        <w:jc w:val="center"/>
+        <w:rPr>
+          <w:rStyle w:val="halyaf"/>
+          <w:rFonts w:ascii="Times New Roman" w:hAnsi="Times New Roman" w:cs="Times New Roman"/>
+          <w:b/>
+          <w:bCs/>
+          <w:sz w:val="20"/>
+          <w:szCs w:val="20"/>
+        </w:rPr>
+      </w:pPr>
+    </w:p>
+    <w:p>
+      <w:pPr>
+        <w:jc w:val="center"/>
+        <w:rPr>
+          <w:rStyle w:val="halyaf"/>
+          <w:rFonts w:ascii="Times New Roman" w:hAnsi="Times New Roman" w:cs="Times New Roman"/>
+          <w:b/>
+          <w:bCs/>
+          <w:sz w:val="20"/>
+          <w:szCs w:val="20"/>
+        </w:rPr>
+      </w:pPr>
+    </w:p>
+    <w:p>
+      <w:pPr>
+        <w:jc w:val="center"/>
+        <w:rPr>
+          <w:rStyle w:val="halyaf"/>
+          <w:rFonts w:ascii="Times New Roman" w:hAnsi="Times New Roman" w:cs="Times New Roman"/>
+          <w:b/>
+          <w:bCs/>
+          <w:sz w:val="20"/>
+          <w:szCs w:val="20"/>
+        </w:rPr>
+      </w:pPr>
+    </w:p>
+    <w:p>
+      <w:pPr>
+        <w:jc w:val="center"/>
+        <w:rPr>
+          <w:rStyle w:val="halyaf"/>
+          <w:rFonts w:ascii="Times New Roman" w:hAnsi="Times New Roman" w:cs="Times New Roman"/>
+          <w:b/>
+          <w:bCs/>
+          <w:sz w:val="20"/>
+          <w:szCs w:val="20"/>
+        </w:rPr>
+      </w:pPr>
+      <w:r>
+        <w:rPr>
+          <w:rFonts w:ascii="Times New Roman" w:hAnsi="Times New Roman" w:cs="Times New Roman"/>
+          <w:b/>
+          <w:bCs/>
+          <w:noProof/>
+          <w:sz w:val="20"/>
+          <w:szCs w:val="20"/>
+          <w:lang w:eastAsia="en-US" w:bidi="ar-SA"/>
+        </w:rPr>
+        <w:drawing>
+          <wp:inline distT="0" distB="0" distL="0" distR="0" wp14:anchorId="1AA7304C" wp14:editId="428EC6CD">
+            <wp:extent cx="5502910" cy="2005330"/>
+            <wp:effectExtent l="0" t="0" r="2540" b="0"/>
+            <wp:docPr id="11" name="Picture 11"/>
+            <wp:cNvGraphicFramePr>
+              <a:graphicFrameLocks xmlns:a="http://schemas.openxmlformats.org/drawingml/2006/main" noChangeAspect="1"/>
+            </wp:cNvGraphicFramePr>
+            <a:graphic xmlns:a="http://schemas.openxmlformats.org/drawingml/2006/main">
+              <a:graphicData uri="http://schemas.openxmlformats.org/drawingml/2006/picture">
+                <pic:pic xmlns:pic="http://schemas.openxmlformats.org/drawingml/2006/picture">
+                  <pic:nvPicPr>
+                    <pic:cNvPr id="11" name="Provide UGC_IEB Educatio-nal Re-ports.png"/>
+                    <pic:cNvPicPr/>
+                  </pic:nvPicPr>
+                  <pic:blipFill>
+                    <a:blip r:embed="rId19">
+                      <a:extLst>
+                        <a:ext uri="{28A0092B-C50C-407E-A947-70E740481C1C}">
+                          <a14:useLocalDpi xmlns:a14="http://schemas.microsoft.com/office/drawing/2010/main" val="0"/>
+                        </a:ext>
+                      </a:extLst>
+                    </a:blip>
+                    <a:stretch>
+                      <a:fillRect/>
+                    </a:stretch>
+                  </pic:blipFill>
+                  <pic:spPr>
+                    <a:xfrm>
+                      <a:off x="0" y="0"/>
+                      <a:ext cx="5502910" cy="2005330"/>
+                    </a:xfrm>
+                    <a:prstGeom prst="rect">
+                      <a:avLst/>
+                    </a:prstGeom>
+                  </pic:spPr>
+                </pic:pic>
+              </a:graphicData>
+            </a:graphic>
+          </wp:inline>
+        </w:drawing>
+      </w:r>
+    </w:p>
+    <w:p>
+      <w:pPr>
+        <w:rPr>
+          <w:rStyle w:val="halyaf"/>
+          <w:rFonts w:ascii="Times New Roman" w:hAnsi="Times New Roman" w:cs="Times New Roman"/>
+          <w:b/>
+          <w:bCs/>
+          <w:sz w:val="20"/>
+          <w:szCs w:val="20"/>
+        </w:rPr>
+      </w:pPr>
+      <w:r>
+        <w:rPr>
+          <w:rStyle w:val="halyaf"/>
+          <w:rFonts w:ascii="Times New Roman" w:hAnsi="Times New Roman" w:cs="Times New Roman"/>
+          <w:b/>
+          <w:bCs/>
+          <w:sz w:val="20"/>
+          <w:szCs w:val="20"/>
+        </w:rPr>
+        <w:t xml:space="preserve">                   Figure 2.11: Process Diagram for Provide UGC/IEB Educatio</w:t>
+      </w:r>
+      <w:r>
+        <w:rPr>
+          <w:rStyle w:val="halyaf"/>
+          <w:rFonts w:ascii="Times New Roman" w:hAnsi="Times New Roman" w:cs="Times New Roman"/>
+          <w:b/>
+          <w:bCs/>
+          <w:sz w:val="20"/>
+          <w:szCs w:val="20"/>
+        </w:rPr>
+        <w:t>nal Reports</w:t>
+      </w:r>
+    </w:p>
+    <w:p>
+      <w:pPr>
+        <w:jc w:val="center"/>
+        <w:rPr>
+          <w:rStyle w:val="halyaf"/>
+          <w:rFonts w:ascii="Times New Roman" w:hAnsi="Times New Roman" w:cs="Times New Roman"/>
+          <w:b/>
+          <w:bCs/>
+          <w:sz w:val="20"/>
+          <w:szCs w:val="20"/>
+        </w:rPr>
+      </w:pPr>
+    </w:p>
+    <w:p>
+      <w:pPr>
+        <w:jc w:val="center"/>
+        <w:rPr>
+          <w:rStyle w:val="halyaf"/>
+          <w:rFonts w:ascii="Times New Roman" w:hAnsi="Times New Roman" w:cs="Times New Roman"/>
+          <w:b/>
+          <w:bCs/>
+          <w:sz w:val="20"/>
+          <w:szCs w:val="20"/>
+        </w:rPr>
+      </w:pPr>
+    </w:p>
+    <w:p>
+      <w:pPr>
+        <w:jc w:val="center"/>
+        <w:rPr>
+          <w:rStyle w:val="halyaf"/>
+          <w:rFonts w:ascii="Times New Roman" w:hAnsi="Times New Roman" w:cs="Times New Roman"/>
+          <w:b/>
+          <w:bCs/>
+          <w:sz w:val="20"/>
+          <w:szCs w:val="20"/>
+        </w:rPr>
+      </w:pPr>
+    </w:p>
+    <w:p>
+      <w:pPr>
+        <w:jc w:val="center"/>
+        <w:rPr>
+          <w:rStyle w:val="halyaf"/>
+          <w:rFonts w:ascii="Times New Roman" w:hAnsi="Times New Roman" w:cs="Times New Roman"/>
+          <w:b/>
+          <w:bCs/>
+          <w:sz w:val="20"/>
+          <w:szCs w:val="20"/>
+        </w:rPr>
+      </w:pPr>
+    </w:p>
+    <w:p>
+      <w:pPr>
+        <w:jc w:val="center"/>
+        <w:rPr>
+          <w:rStyle w:val="halyaf"/>
+          <w:rFonts w:ascii="Times New Roman" w:hAnsi="Times New Roman" w:cs="Times New Roman"/>
+          <w:b/>
+          <w:bCs/>
+          <w:sz w:val="20"/>
+          <w:szCs w:val="20"/>
+        </w:rPr>
+      </w:pPr>
+    </w:p>
+    <w:p>
+      <w:pPr>
+        <w:jc w:val="center"/>
+        <w:rPr>
+          <w:rStyle w:val="halyaf"/>
+          <w:rFonts w:ascii="Times New Roman" w:hAnsi="Times New Roman" w:cs="Times New Roman"/>
+          <w:b/>
+          <w:bCs/>
+          <w:sz w:val="20"/>
+          <w:szCs w:val="20"/>
+        </w:rPr>
+      </w:pPr>
+    </w:p>
+    <w:p>
+      <w:pPr>
+        <w:jc w:val="center"/>
+        <w:rPr>
+          <w:rStyle w:val="halyaf"/>
+          <w:rFonts w:ascii="Times New Roman" w:hAnsi="Times New Roman" w:cs="Times New Roman"/>
+          <w:b/>
+          <w:bCs/>
+          <w:sz w:val="20"/>
+          <w:szCs w:val="20"/>
+        </w:rPr>
+      </w:pPr>
+    </w:p>
+    <w:p>
+      <w:pPr>
+        <w:jc w:val="center"/>
+        <w:rPr>
+          <w:rStyle w:val="halyaf"/>
+          <w:rFonts w:ascii="Times New Roman" w:hAnsi="Times New Roman" w:cs="Times New Roman"/>
+          <w:b/>
+          <w:bCs/>
+          <w:sz w:val="20"/>
+          <w:szCs w:val="20"/>
+        </w:rPr>
+      </w:pPr>
+    </w:p>
+    <w:p>
+      <w:pPr>
+        <w:jc w:val="center"/>
+        <w:rPr>
+          <w:rStyle w:val="halyaf"/>
+          <w:rFonts w:ascii="Times New Roman" w:hAnsi="Times New Roman" w:cs="Times New Roman"/>
+          <w:b/>
+          <w:bCs/>
+          <w:sz w:val="20"/>
+          <w:szCs w:val="20"/>
+        </w:rPr>
+      </w:pPr>
+      <w:r>
+        <w:rPr>
+          <w:rFonts w:ascii="Times New Roman" w:hAnsi="Times New Roman" w:cs="Times New Roman"/>
+          <w:b/>
+          <w:bCs/>
+          <w:noProof/>
+          <w:sz w:val="20"/>
+          <w:szCs w:val="20"/>
+          <w:lang w:eastAsia="en-US" w:bidi="ar-SA"/>
+        </w:rPr>
+        <w:drawing>
+          <wp:inline distT="0" distB="0" distL="0" distR="0" wp14:anchorId="7A18444E" wp14:editId="40F58759">
+            <wp:extent cx="5502910" cy="1085850"/>
+            <wp:effectExtent l="0" t="0" r="2540" b="0"/>
+            <wp:docPr id="13" name="Picture 13"/>
+            <wp:cNvGraphicFramePr>
+              <a:graphicFrameLocks xmlns:a="http://schemas.openxmlformats.org/drawingml/2006/main" noChangeAspect="1"/>
+            </wp:cNvGraphicFramePr>
+            <a:graphic xmlns:a="http://schemas.openxmlformats.org/drawingml/2006/main">
+              <a:graphicData uri="http://schemas.openxmlformats.org/drawingml/2006/picture">
+                <pic:pic xmlns:pic="http://schemas.openxmlformats.org/drawingml/2006/picture">
+                  <pic:nvPicPr>
+                    <pic:cNvPr id="13" name="Student as-sess-ment accord-ing to CO.png"/>
+                    <pic:cNvPicPr/>
+                  </pic:nvPicPr>
+                  <pic:blipFill>
+                    <a:blip r:embed="rId20">
+                      <a:extLst>
+                        <a:ext uri="{28A0092B-C50C-407E-A947-70E740481C1C}">
+                          <a14:useLocalDpi xmlns:a14="http://schemas.microsoft.com/office/drawing/2010/main" val="0"/>
+                        </a:ext>
+                      </a:extLst>
+                    </a:blip>
+                    <a:stretch>
+                      <a:fillRect/>
+                    </a:stretch>
+                  </pic:blipFill>
+                  <pic:spPr>
+                    <a:xfrm>
+                      <a:off x="0" y="0"/>
+                      <a:ext cx="5502910" cy="1085850"/>
+                    </a:xfrm>
+                    <a:prstGeom prst="rect">
+                      <a:avLst/>
+                    </a:prstGeom>
+                  </pic:spPr>
+                </pic:pic>
+              </a:graphicData>
+            </a:graphic>
+          </wp:inline>
+        </w:drawing>
+      </w:r>
+    </w:p>
+    <w:p>
+      <w:pPr>
+        <w:rPr>
+          <w:rStyle w:val="halyaf"/>
+          <w:rFonts w:ascii="Times New Roman" w:hAnsi="Times New Roman" w:cs="Times New Roman"/>
+          <w:b/>
+          <w:bCs/>
+          <w:sz w:val="20"/>
+          <w:szCs w:val="20"/>
+        </w:rPr>
+      </w:pPr>
+    </w:p>
+    <w:p>
+      <w:pPr>
+        <w:rPr>
+          <w:rStyle w:val="halyaf"/>
+          <w:rFonts w:ascii="Times New Roman" w:hAnsi="Times New Roman" w:cs="Times New Roman"/>
+          <w:b/>
+          <w:bCs/>
+          <w:sz w:val="20"/>
+          <w:szCs w:val="20"/>
+        </w:rPr>
+      </w:pPr>
+      <w:r>
+        <w:rPr>
+          <w:rStyle w:val="halyaf"/>
+          <w:rFonts w:ascii="Times New Roman" w:hAnsi="Times New Roman" w:cs="Times New Roman"/>
+          <w:b/>
+          <w:bCs/>
+          <w:sz w:val="20"/>
+          <w:szCs w:val="20"/>
+        </w:rPr>
+        <w:t xml:space="preserve">                     Figure 2.12: P</w:t>
+      </w:r>
       <w:bookmarkStart w:id="8" w:name="_GoBack"/>
       <w:bookmarkEnd w:id="8"/>
-    </w:p>
-    <w:p>
-      <w:pPr>
-        <w:jc w:val="center"/>
+      <w:r>
         <w:rPr>
           <w:rStyle w:val="halyaf"/>
           <w:rFonts w:ascii="Times New Roman" w:hAnsi="Times New Roman" w:cs="Times New Roman"/>
@@ -10390,11 +10898,9 @@
           <w:sz w:val="20"/>
           <w:szCs w:val="20"/>
         </w:rPr>
-      </w:pPr>
-    </w:p>
-    <w:p>
-      <w:pPr>
-        <w:jc w:val="center"/>
+        <w:t>rocess diagram for Student assessment accord</w:t>
+      </w:r>
+      <w:r>
         <w:rPr>
           <w:rStyle w:val="halyaf"/>
           <w:rFonts w:ascii="Times New Roman" w:hAnsi="Times New Roman" w:cs="Times New Roman"/>
@@ -10403,449 +10909,8 @@
           <w:sz w:val="20"/>
           <w:szCs w:val="20"/>
         </w:rPr>
-      </w:pPr>
-    </w:p>
-    <w:p>
-      <w:pPr>
-        <w:jc w:val="center"/>
-        <w:rPr>
-          <w:rStyle w:val="halyaf"/>
-          <w:rFonts w:ascii="Times New Roman" w:hAnsi="Times New Roman" w:cs="Times New Roman"/>
-          <w:b/>
-          <w:bCs/>
-          <w:sz w:val="20"/>
-          <w:szCs w:val="20"/>
-        </w:rPr>
-      </w:pPr>
-    </w:p>
-    <w:p>
-      <w:pPr>
-        <w:jc w:val="center"/>
-        <w:rPr>
-          <w:rStyle w:val="halyaf"/>
-          <w:rFonts w:ascii="Times New Roman" w:hAnsi="Times New Roman" w:cs="Times New Roman"/>
-          <w:b/>
-          <w:bCs/>
-          <w:sz w:val="20"/>
-          <w:szCs w:val="20"/>
-        </w:rPr>
-      </w:pPr>
-    </w:p>
-    <w:p>
-      <w:pPr>
-        <w:jc w:val="center"/>
-        <w:rPr>
-          <w:rStyle w:val="halyaf"/>
-          <w:rFonts w:ascii="Times New Roman" w:hAnsi="Times New Roman" w:cs="Times New Roman"/>
-          <w:b/>
-          <w:bCs/>
-          <w:sz w:val="20"/>
-          <w:szCs w:val="20"/>
-        </w:rPr>
-      </w:pPr>
-    </w:p>
-    <w:p>
-      <w:pPr>
-        <w:jc w:val="center"/>
-        <w:rPr>
-          <w:rStyle w:val="halyaf"/>
-          <w:rFonts w:ascii="Times New Roman" w:hAnsi="Times New Roman" w:cs="Times New Roman"/>
-          <w:b/>
-          <w:bCs/>
-          <w:sz w:val="20"/>
-          <w:szCs w:val="20"/>
-        </w:rPr>
-      </w:pPr>
-    </w:p>
-    <w:p>
-      <w:pPr>
-        <w:jc w:val="center"/>
-        <w:rPr>
-          <w:rStyle w:val="halyaf"/>
-          <w:rFonts w:ascii="Times New Roman" w:hAnsi="Times New Roman" w:cs="Times New Roman"/>
-          <w:b/>
-          <w:bCs/>
-          <w:sz w:val="20"/>
-          <w:szCs w:val="20"/>
-        </w:rPr>
-      </w:pPr>
-    </w:p>
-    <w:p>
-      <w:pPr>
-        <w:jc w:val="center"/>
-        <w:rPr>
-          <w:rStyle w:val="halyaf"/>
-          <w:rFonts w:ascii="Times New Roman" w:hAnsi="Times New Roman" w:cs="Times New Roman"/>
-          <w:b/>
-          <w:bCs/>
-          <w:sz w:val="20"/>
-          <w:szCs w:val="20"/>
-        </w:rPr>
-      </w:pPr>
-    </w:p>
-    <w:p>
-      <w:pPr>
-        <w:jc w:val="center"/>
-        <w:rPr>
-          <w:rStyle w:val="halyaf"/>
-          <w:rFonts w:ascii="Times New Roman" w:hAnsi="Times New Roman" w:cs="Times New Roman"/>
-          <w:b/>
-          <w:bCs/>
-          <w:sz w:val="20"/>
-          <w:szCs w:val="20"/>
-        </w:rPr>
-      </w:pPr>
-    </w:p>
-    <w:p>
-      <w:pPr>
-        <w:jc w:val="center"/>
-        <w:rPr>
-          <w:rStyle w:val="halyaf"/>
-          <w:rFonts w:ascii="Times New Roman" w:hAnsi="Times New Roman" w:cs="Times New Roman"/>
-          <w:b/>
-          <w:bCs/>
-          <w:sz w:val="20"/>
-          <w:szCs w:val="20"/>
-        </w:rPr>
-      </w:pPr>
-    </w:p>
-    <w:p>
-      <w:pPr>
-        <w:jc w:val="center"/>
-        <w:rPr>
-          <w:rStyle w:val="halyaf"/>
-          <w:rFonts w:ascii="Times New Roman" w:hAnsi="Times New Roman" w:cs="Times New Roman"/>
-          <w:b/>
-          <w:bCs/>
-          <w:sz w:val="20"/>
-          <w:szCs w:val="20"/>
-        </w:rPr>
-      </w:pPr>
-    </w:p>
-    <w:p>
-      <w:pPr>
-        <w:jc w:val="center"/>
-        <w:rPr>
-          <w:rStyle w:val="halyaf"/>
-          <w:rFonts w:ascii="Times New Roman" w:hAnsi="Times New Roman" w:cs="Times New Roman"/>
-          <w:b/>
-          <w:bCs/>
-          <w:sz w:val="20"/>
-          <w:szCs w:val="20"/>
-        </w:rPr>
-      </w:pPr>
-    </w:p>
-    <w:p>
-      <w:pPr>
-        <w:jc w:val="center"/>
-        <w:rPr>
-          <w:rStyle w:val="halyaf"/>
-          <w:rFonts w:ascii="Times New Roman" w:hAnsi="Times New Roman" w:cs="Times New Roman"/>
-          <w:b/>
-          <w:bCs/>
-          <w:sz w:val="20"/>
-          <w:szCs w:val="20"/>
-        </w:rPr>
-      </w:pPr>
-    </w:p>
-    <w:p>
-      <w:pPr>
-        <w:jc w:val="center"/>
-        <w:rPr>
-          <w:rStyle w:val="halyaf"/>
-          <w:rFonts w:ascii="Times New Roman" w:hAnsi="Times New Roman" w:cs="Times New Roman"/>
-          <w:b/>
-          <w:bCs/>
-          <w:sz w:val="20"/>
-          <w:szCs w:val="20"/>
-        </w:rPr>
-      </w:pPr>
-    </w:p>
-    <w:p>
-      <w:pPr>
-        <w:jc w:val="center"/>
-        <w:rPr>
-          <w:rStyle w:val="halyaf"/>
-          <w:rFonts w:ascii="Times New Roman" w:hAnsi="Times New Roman" w:cs="Times New Roman"/>
-          <w:b/>
-          <w:bCs/>
-          <w:sz w:val="20"/>
-          <w:szCs w:val="20"/>
-        </w:rPr>
-      </w:pPr>
-    </w:p>
-    <w:p>
-      <w:pPr>
-        <w:jc w:val="center"/>
-        <w:rPr>
-          <w:rStyle w:val="halyaf"/>
-          <w:rFonts w:ascii="Times New Roman" w:hAnsi="Times New Roman" w:cs="Times New Roman"/>
-          <w:b/>
-          <w:bCs/>
-          <w:sz w:val="20"/>
-          <w:szCs w:val="20"/>
-        </w:rPr>
-      </w:pPr>
-    </w:p>
-    <w:p>
-      <w:pPr>
-        <w:jc w:val="center"/>
-        <w:rPr>
-          <w:rStyle w:val="halyaf"/>
-          <w:rFonts w:ascii="Times New Roman" w:hAnsi="Times New Roman" w:cs="Times New Roman"/>
-          <w:b/>
-          <w:bCs/>
-          <w:sz w:val="20"/>
-          <w:szCs w:val="20"/>
-        </w:rPr>
-      </w:pPr>
-    </w:p>
-    <w:p>
-      <w:pPr>
-        <w:jc w:val="center"/>
-        <w:rPr>
-          <w:rStyle w:val="halyaf"/>
-          <w:rFonts w:ascii="Times New Roman" w:hAnsi="Times New Roman" w:cs="Times New Roman"/>
-          <w:b/>
-          <w:bCs/>
-          <w:sz w:val="20"/>
-          <w:szCs w:val="20"/>
-        </w:rPr>
-      </w:pPr>
-    </w:p>
-    <w:p>
-      <w:pPr>
-        <w:jc w:val="center"/>
-        <w:rPr>
-          <w:rStyle w:val="halyaf"/>
-          <w:rFonts w:ascii="Times New Roman" w:hAnsi="Times New Roman" w:cs="Times New Roman"/>
-          <w:b/>
-          <w:bCs/>
-          <w:sz w:val="20"/>
-          <w:szCs w:val="20"/>
-        </w:rPr>
-      </w:pPr>
-    </w:p>
-    <w:p>
-      <w:pPr>
-        <w:jc w:val="center"/>
-        <w:rPr>
-          <w:rStyle w:val="halyaf"/>
-          <w:rFonts w:ascii="Times New Roman" w:hAnsi="Times New Roman" w:cs="Times New Roman"/>
-          <w:b/>
-          <w:bCs/>
-          <w:sz w:val="20"/>
-          <w:szCs w:val="20"/>
-        </w:rPr>
-      </w:pPr>
-    </w:p>
-    <w:p>
-      <w:pPr>
-        <w:jc w:val="center"/>
-        <w:rPr>
-          <w:rStyle w:val="halyaf"/>
-          <w:rFonts w:ascii="Times New Roman" w:hAnsi="Times New Roman" w:cs="Times New Roman"/>
-          <w:b/>
-          <w:bCs/>
-          <w:sz w:val="20"/>
-          <w:szCs w:val="20"/>
-        </w:rPr>
-      </w:pPr>
-    </w:p>
-    <w:p>
-      <w:pPr>
-        <w:jc w:val="center"/>
-        <w:rPr>
-          <w:rStyle w:val="halyaf"/>
-          <w:rFonts w:ascii="Times New Roman" w:hAnsi="Times New Roman" w:cs="Times New Roman"/>
-          <w:b/>
-          <w:bCs/>
-          <w:sz w:val="20"/>
-          <w:szCs w:val="20"/>
-        </w:rPr>
-      </w:pPr>
-    </w:p>
-    <w:p>
-      <w:pPr>
-        <w:jc w:val="center"/>
-        <w:rPr>
-          <w:rStyle w:val="halyaf"/>
-          <w:rFonts w:ascii="Times New Roman" w:hAnsi="Times New Roman" w:cs="Times New Roman"/>
-          <w:b/>
-          <w:bCs/>
-          <w:sz w:val="20"/>
-          <w:szCs w:val="20"/>
-        </w:rPr>
-      </w:pPr>
-    </w:p>
-    <w:p>
-      <w:pPr>
-        <w:jc w:val="center"/>
-        <w:rPr>
-          <w:rStyle w:val="halyaf"/>
-          <w:rFonts w:ascii="Times New Roman" w:hAnsi="Times New Roman" w:cs="Times New Roman"/>
-          <w:b/>
-          <w:bCs/>
-          <w:sz w:val="20"/>
-          <w:szCs w:val="20"/>
-        </w:rPr>
-      </w:pPr>
-    </w:p>
-    <w:p>
-      <w:pPr>
-        <w:jc w:val="center"/>
-        <w:rPr>
-          <w:rStyle w:val="halyaf"/>
-          <w:rFonts w:ascii="Times New Roman" w:hAnsi="Times New Roman" w:cs="Times New Roman"/>
-          <w:b/>
-          <w:bCs/>
-          <w:sz w:val="20"/>
-          <w:szCs w:val="20"/>
-        </w:rPr>
-      </w:pPr>
-    </w:p>
-    <w:p>
-      <w:pPr>
-        <w:jc w:val="center"/>
-        <w:rPr>
-          <w:rStyle w:val="halyaf"/>
-          <w:rFonts w:ascii="Times New Roman" w:hAnsi="Times New Roman" w:cs="Times New Roman"/>
-          <w:b/>
-          <w:bCs/>
-          <w:sz w:val="20"/>
-          <w:szCs w:val="20"/>
-        </w:rPr>
-      </w:pPr>
-    </w:p>
-    <w:p>
-      <w:pPr>
-        <w:jc w:val="center"/>
-        <w:rPr>
-          <w:rStyle w:val="halyaf"/>
-          <w:rFonts w:ascii="Times New Roman" w:hAnsi="Times New Roman" w:cs="Times New Roman"/>
-          <w:b/>
-          <w:bCs/>
-          <w:sz w:val="20"/>
-          <w:szCs w:val="20"/>
-        </w:rPr>
-      </w:pPr>
-    </w:p>
-    <w:p>
-      <w:pPr>
-        <w:jc w:val="center"/>
-        <w:rPr>
-          <w:rStyle w:val="halyaf"/>
-          <w:rFonts w:ascii="Times New Roman" w:hAnsi="Times New Roman" w:cs="Times New Roman"/>
-          <w:b/>
-          <w:bCs/>
-          <w:sz w:val="20"/>
-          <w:szCs w:val="20"/>
-        </w:rPr>
-      </w:pPr>
-    </w:p>
-    <w:p>
-      <w:pPr>
-        <w:jc w:val="center"/>
-        <w:rPr>
-          <w:rStyle w:val="halyaf"/>
-          <w:rFonts w:ascii="Times New Roman" w:hAnsi="Times New Roman" w:cs="Times New Roman"/>
-          <w:b/>
-          <w:bCs/>
-          <w:sz w:val="20"/>
-          <w:szCs w:val="20"/>
-        </w:rPr>
-      </w:pPr>
-    </w:p>
-    <w:p>
-      <w:pPr>
-        <w:jc w:val="center"/>
-        <w:rPr>
-          <w:rStyle w:val="halyaf"/>
-          <w:rFonts w:ascii="Times New Roman" w:hAnsi="Times New Roman" w:cs="Times New Roman"/>
-          <w:b/>
-          <w:bCs/>
-          <w:sz w:val="20"/>
-          <w:szCs w:val="20"/>
-        </w:rPr>
-      </w:pPr>
-    </w:p>
-    <w:p>
-      <w:pPr>
-        <w:jc w:val="center"/>
-        <w:rPr>
-          <w:rStyle w:val="halyaf"/>
-          <w:rFonts w:ascii="Times New Roman" w:hAnsi="Times New Roman" w:cs="Times New Roman"/>
-          <w:b/>
-          <w:bCs/>
-          <w:sz w:val="20"/>
-          <w:szCs w:val="20"/>
-        </w:rPr>
-      </w:pPr>
-    </w:p>
-    <w:p>
-      <w:pPr>
-        <w:jc w:val="center"/>
-        <w:rPr>
-          <w:rStyle w:val="halyaf"/>
-          <w:rFonts w:ascii="Times New Roman" w:hAnsi="Times New Roman" w:cs="Times New Roman"/>
-          <w:b/>
-          <w:bCs/>
-          <w:sz w:val="20"/>
-          <w:szCs w:val="20"/>
-        </w:rPr>
-      </w:pPr>
-    </w:p>
-    <w:p>
-      <w:pPr>
-        <w:jc w:val="center"/>
-        <w:rPr>
-          <w:rStyle w:val="halyaf"/>
-          <w:rFonts w:ascii="Times New Roman" w:hAnsi="Times New Roman" w:cs="Times New Roman"/>
-          <w:b/>
-          <w:bCs/>
-          <w:sz w:val="20"/>
-          <w:szCs w:val="20"/>
-        </w:rPr>
-      </w:pPr>
-    </w:p>
-    <w:p>
-      <w:pPr>
-        <w:jc w:val="center"/>
-        <w:rPr>
-          <w:rStyle w:val="halyaf"/>
-          <w:rFonts w:ascii="Times New Roman" w:hAnsi="Times New Roman" w:cs="Times New Roman"/>
-          <w:b/>
-          <w:bCs/>
-          <w:sz w:val="20"/>
-          <w:szCs w:val="20"/>
-        </w:rPr>
-      </w:pPr>
-    </w:p>
-    <w:p>
-      <w:pPr>
-        <w:jc w:val="center"/>
-        <w:rPr>
-          <w:rStyle w:val="halyaf"/>
-          <w:rFonts w:ascii="Times New Roman" w:hAnsi="Times New Roman" w:cs="Times New Roman"/>
-          <w:b/>
-          <w:bCs/>
-          <w:sz w:val="20"/>
-          <w:szCs w:val="20"/>
-        </w:rPr>
-      </w:pPr>
-    </w:p>
-    <w:p>
-      <w:pPr>
-        <w:jc w:val="center"/>
-        <w:rPr>
-          <w:rStyle w:val="halyaf"/>
-          <w:rFonts w:ascii="Times New Roman" w:hAnsi="Times New Roman" w:cs="Times New Roman"/>
-          <w:b/>
-          <w:bCs/>
-          <w:sz w:val="20"/>
-          <w:szCs w:val="20"/>
-        </w:rPr>
-      </w:pPr>
+        <w:t>ing to CO</w:t>
+      </w:r>
     </w:p>
     <w:p>
       <w:pPr>
@@ -11069,6 +11134,7 @@
       <w:bookmarkStart w:id="9" w:name="_PROBLEM_ANALYSIS"/>
       <w:bookmarkEnd w:id="9"/>
       <w:r>
+        <w:lastRenderedPageBreak/>
         <w:t>PROBLEM ANALYSIS</w:t>
       </w:r>
     </w:p>
@@ -11169,7 +11235,7 @@
 </file>
 
 <file path=word/endnotes.xml><?xml version="1.0" encoding="utf-8"?>
-<w:endnotes xmlns:wpc="http://schemas.microsoft.com/office/word/2010/wordprocessingCanvas" xmlns:mc="http://schemas.openxmlformats.org/markup-compatibility/2006" xmlns:o="urn:schemas-microsoft-com:office:office" xmlns:r="http://schemas.openxmlformats.org/officeDocument/2006/relationships" xmlns:m="http://schemas.openxmlformats.org/officeDocument/2006/math" xmlns:v="urn:schemas-microsoft-com:vml" xmlns:wp14="http://schemas.microsoft.com/office/word/2010/wordprocessingDrawing" xmlns:wp="http://schemas.openxmlformats.org/drawingml/2006/wordprocessingDrawing" xmlns:w10="urn:schemas-microsoft-com:office:word" xmlns:w="http://schemas.openxmlformats.org/wordprocessingml/2006/main" xmlns:w14="http://schemas.microsoft.com/office/word/2010/wordml" xmlns:w15="http://schemas.microsoft.com/office/word/2012/wordml" xmlns:wpg="http://schemas.microsoft.com/office/word/2010/wordprocessingGroup" xmlns:wpi="http://schemas.microsoft.com/office/word/2010/wordprocessingInk" xmlns:wne="http://schemas.microsoft.com/office/word/2006/wordml" xmlns:wps="http://schemas.microsoft.com/office/word/2010/wordprocessingShape" mc:Ignorable="w14 w15 wp14">
+<w:endnotes xmlns:wpc="http://schemas.microsoft.com/office/word/2010/wordprocessingCanvas" xmlns:cx="http://schemas.microsoft.com/office/drawing/2014/chartex" xmlns:cx1="http://schemas.microsoft.com/office/drawing/2015/9/8/chartex" xmlns:mc="http://schemas.openxmlformats.org/markup-compatibility/2006" xmlns:o="urn:schemas-microsoft-com:office:office" xmlns:r="http://schemas.openxmlformats.org/officeDocument/2006/relationships" xmlns:m="http://schemas.openxmlformats.org/officeDocument/2006/math" xmlns:v="urn:schemas-microsoft-com:vml" xmlns:wp14="http://schemas.microsoft.com/office/word/2010/wordprocessingDrawing" xmlns:wp="http://schemas.openxmlformats.org/drawingml/2006/wordprocessingDrawing" xmlns:w10="urn:schemas-microsoft-com:office:word" xmlns:w="http://schemas.openxmlformats.org/wordprocessingml/2006/main" xmlns:w14="http://schemas.microsoft.com/office/word/2010/wordml" xmlns:w15="http://schemas.microsoft.com/office/word/2012/wordml" xmlns:w16se="http://schemas.microsoft.com/office/word/2015/wordml/symex" xmlns:wpg="http://schemas.microsoft.com/office/word/2010/wordprocessingGroup" xmlns:wpi="http://schemas.microsoft.com/office/word/2010/wordprocessingInk" xmlns:wne="http://schemas.microsoft.com/office/word/2006/wordml" xmlns:wps="http://schemas.microsoft.com/office/word/2010/wordprocessingShape" mc:Ignorable="w14 w15 w16se wp14">
   <w:endnote w:type="separator" w:id="-1">
     <w:p>
       <w:r>
@@ -11188,7 +11254,7 @@
 </file>
 
 <file path=word/footer1.xml><?xml version="1.0" encoding="utf-8"?>
-<w:ftr xmlns:wpc="http://schemas.microsoft.com/office/word/2010/wordprocessingCanvas" xmlns:mc="http://schemas.openxmlformats.org/markup-compatibility/2006" xmlns:o="urn:schemas-microsoft-com:office:office" xmlns:r="http://schemas.openxmlformats.org/officeDocument/2006/relationships" xmlns:m="http://schemas.openxmlformats.org/officeDocument/2006/math" xmlns:v="urn:schemas-microsoft-com:vml" xmlns:wp14="http://schemas.microsoft.com/office/word/2010/wordprocessingDrawing" xmlns:wp="http://schemas.openxmlformats.org/drawingml/2006/wordprocessingDrawing" xmlns:w10="urn:schemas-microsoft-com:office:word" xmlns:w="http://schemas.openxmlformats.org/wordprocessingml/2006/main" xmlns:w14="http://schemas.microsoft.com/office/word/2010/wordml" xmlns:w15="http://schemas.microsoft.com/office/word/2012/wordml" xmlns:wpg="http://schemas.microsoft.com/office/word/2010/wordprocessingGroup" xmlns:wpi="http://schemas.microsoft.com/office/word/2010/wordprocessingInk" xmlns:wne="http://schemas.microsoft.com/office/word/2006/wordml" xmlns:wps="http://schemas.microsoft.com/office/word/2010/wordprocessingShape" mc:Ignorable="w14 w15 wp14">
+<w:ftr xmlns:wpc="http://schemas.microsoft.com/office/word/2010/wordprocessingCanvas" xmlns:cx="http://schemas.microsoft.com/office/drawing/2014/chartex" xmlns:cx1="http://schemas.microsoft.com/office/drawing/2015/9/8/chartex" xmlns:mc="http://schemas.openxmlformats.org/markup-compatibility/2006" xmlns:o="urn:schemas-microsoft-com:office:office" xmlns:r="http://schemas.openxmlformats.org/officeDocument/2006/relationships" xmlns:m="http://schemas.openxmlformats.org/officeDocument/2006/math" xmlns:v="urn:schemas-microsoft-com:vml" xmlns:wp14="http://schemas.microsoft.com/office/word/2010/wordprocessingDrawing" xmlns:wp="http://schemas.openxmlformats.org/drawingml/2006/wordprocessingDrawing" xmlns:w10="urn:schemas-microsoft-com:office:word" xmlns:w="http://schemas.openxmlformats.org/wordprocessingml/2006/main" xmlns:w14="http://schemas.microsoft.com/office/word/2010/wordml" xmlns:w15="http://schemas.microsoft.com/office/word/2012/wordml" xmlns:w16se="http://schemas.microsoft.com/office/word/2015/wordml/symex" xmlns:wpg="http://schemas.microsoft.com/office/word/2010/wordprocessingGroup" xmlns:wpi="http://schemas.microsoft.com/office/word/2010/wordprocessingInk" xmlns:wne="http://schemas.microsoft.com/office/word/2006/wordml" xmlns:wps="http://schemas.microsoft.com/office/word/2010/wordprocessingShape" mc:Ignorable="w14 w15 w16se wp14">
   <w:sdt>
     <w:sdtPr>
       <w:id w:val="-1228760680"/>
@@ -11221,7 +11287,7 @@
           <w:rPr>
             <w:noProof/>
           </w:rPr>
-          <w:t>22</w:t>
+          <w:t>23</w:t>
         </w:r>
         <w:r>
           <w:rPr>
@@ -11241,7 +11307,7 @@
 </file>
 
 <file path=word/footnotes.xml><?xml version="1.0" encoding="utf-8"?>
-<w:footnotes xmlns:wpc="http://schemas.microsoft.com/office/word/2010/wordprocessingCanvas" xmlns:mc="http://schemas.openxmlformats.org/markup-compatibility/2006" xmlns:o="urn:schemas-microsoft-com:office:office" xmlns:r="http://schemas.openxmlformats.org/officeDocument/2006/relationships" xmlns:m="http://schemas.openxmlformats.org/officeDocument/2006/math" xmlns:v="urn:schemas-microsoft-com:vml" xmlns:wp14="http://schemas.microsoft.com/office/word/2010/wordprocessingDrawing" xmlns:wp="http://schemas.openxmlformats.org/drawingml/2006/wordprocessingDrawing" xmlns:w10="urn:schemas-microsoft-com:office:word" xmlns:w="http://schemas.openxmlformats.org/wordprocessingml/2006/main" xmlns:w14="http://schemas.microsoft.com/office/word/2010/wordml" xmlns:w15="http://schemas.microsoft.com/office/word/2012/wordml" xmlns:wpg="http://schemas.microsoft.com/office/word/2010/wordprocessingGroup" xmlns:wpi="http://schemas.microsoft.com/office/word/2010/wordprocessingInk" xmlns:wne="http://schemas.microsoft.com/office/word/2006/wordml" xmlns:wps="http://schemas.microsoft.com/office/word/2010/wordprocessingShape" mc:Ignorable="w14 w15 wp14">
+<w:footnotes xmlns:wpc="http://schemas.microsoft.com/office/word/2010/wordprocessingCanvas" xmlns:cx="http://schemas.microsoft.com/office/drawing/2014/chartex" xmlns:cx1="http://schemas.microsoft.com/office/drawing/2015/9/8/chartex" xmlns:mc="http://schemas.openxmlformats.org/markup-compatibility/2006" xmlns:o="urn:schemas-microsoft-com:office:office" xmlns:r="http://schemas.openxmlformats.org/officeDocument/2006/relationships" xmlns:m="http://schemas.openxmlformats.org/officeDocument/2006/math" xmlns:v="urn:schemas-microsoft-com:vml" xmlns:wp14="http://schemas.microsoft.com/office/word/2010/wordprocessingDrawing" xmlns:wp="http://schemas.openxmlformats.org/drawingml/2006/wordprocessingDrawing" xmlns:w10="urn:schemas-microsoft-com:office:word" xmlns:w="http://schemas.openxmlformats.org/wordprocessingml/2006/main" xmlns:w14="http://schemas.microsoft.com/office/word/2010/wordml" xmlns:w15="http://schemas.microsoft.com/office/word/2012/wordml" xmlns:w16se="http://schemas.microsoft.com/office/word/2015/wordml/symex" xmlns:wpg="http://schemas.microsoft.com/office/word/2010/wordprocessingGroup" xmlns:wpi="http://schemas.microsoft.com/office/word/2010/wordprocessingInk" xmlns:wne="http://schemas.microsoft.com/office/word/2006/wordml" xmlns:wps="http://schemas.microsoft.com/office/word/2010/wordprocessingShape" mc:Ignorable="w14 w15 w16se wp14">
   <w:footnote w:type="separator" w:id="-1">
     <w:p>
       <w:r>
@@ -11260,7 +11326,7 @@
 </file>
 
 <file path=word/header1.xml><?xml version="1.0" encoding="utf-8"?>
-<w:hdr xmlns:wpc="http://schemas.microsoft.com/office/word/2010/wordprocessingCanvas" xmlns:mc="http://schemas.openxmlformats.org/markup-compatibility/2006" xmlns:o="urn:schemas-microsoft-com:office:office" xmlns:r="http://schemas.openxmlformats.org/officeDocument/2006/relationships" xmlns:m="http://schemas.openxmlformats.org/officeDocument/2006/math" xmlns:v="urn:schemas-microsoft-com:vml" xmlns:wp14="http://schemas.microsoft.com/office/word/2010/wordprocessingDrawing" xmlns:wp="http://schemas.openxmlformats.org/drawingml/2006/wordprocessingDrawing" xmlns:w10="urn:schemas-microsoft-com:office:word" xmlns:w="http://schemas.openxmlformats.org/wordprocessingml/2006/main" xmlns:w14="http://schemas.microsoft.com/office/word/2010/wordml" xmlns:w15="http://schemas.microsoft.com/office/word/2012/wordml" xmlns:wpg="http://schemas.microsoft.com/office/word/2010/wordprocessingGroup" xmlns:wpi="http://schemas.microsoft.com/office/word/2010/wordprocessingInk" xmlns:wne="http://schemas.microsoft.com/office/word/2006/wordml" xmlns:wps="http://schemas.microsoft.com/office/word/2010/wordprocessingShape" mc:Ignorable="w14 w15 wp14">
+<w:hdr xmlns:wpc="http://schemas.microsoft.com/office/word/2010/wordprocessingCanvas" xmlns:cx="http://schemas.microsoft.com/office/drawing/2014/chartex" xmlns:cx1="http://schemas.microsoft.com/office/drawing/2015/9/8/chartex" xmlns:mc="http://schemas.openxmlformats.org/markup-compatibility/2006" xmlns:o="urn:schemas-microsoft-com:office:office" xmlns:r="http://schemas.openxmlformats.org/officeDocument/2006/relationships" xmlns:m="http://schemas.openxmlformats.org/officeDocument/2006/math" xmlns:v="urn:schemas-microsoft-com:vml" xmlns:wp14="http://schemas.microsoft.com/office/word/2010/wordprocessingDrawing" xmlns:wp="http://schemas.openxmlformats.org/drawingml/2006/wordprocessingDrawing" xmlns:w10="urn:schemas-microsoft-com:office:word" xmlns:w="http://schemas.openxmlformats.org/wordprocessingml/2006/main" xmlns:w14="http://schemas.microsoft.com/office/word/2010/wordml" xmlns:w15="http://schemas.microsoft.com/office/word/2012/wordml" xmlns:w16se="http://schemas.microsoft.com/office/word/2015/wordml/symex" xmlns:wpg="http://schemas.microsoft.com/office/word/2010/wordprocessingGroup" xmlns:wpi="http://schemas.microsoft.com/office/word/2010/wordprocessingInk" xmlns:wne="http://schemas.microsoft.com/office/word/2006/wordml" xmlns:wps="http://schemas.microsoft.com/office/word/2010/wordprocessingShape" mc:Ignorable="w14 w15 w16se wp14">
   <w:p>
     <w:pPr>
       <w:pStyle w:val="Header"/>
@@ -11301,7 +11367,7 @@
 </file>
 
 <file path=word/styles.xml><?xml version="1.0" encoding="utf-8"?>
-<w:styles xmlns:mc="http://schemas.openxmlformats.org/markup-compatibility/2006" xmlns:r="http://schemas.openxmlformats.org/officeDocument/2006/relationships" xmlns:w="http://schemas.openxmlformats.org/wordprocessingml/2006/main" xmlns:w14="http://schemas.microsoft.com/office/word/2010/wordml" xmlns:w15="http://schemas.microsoft.com/office/word/2012/wordml" mc:Ignorable="w14 w15">
+<w:styles xmlns:mc="http://schemas.openxmlformats.org/markup-compatibility/2006" xmlns:r="http://schemas.openxmlformats.org/officeDocument/2006/relationships" xmlns:w="http://schemas.openxmlformats.org/wordprocessingml/2006/main" xmlns:w14="http://schemas.microsoft.com/office/word/2010/wordml" xmlns:w15="http://schemas.microsoft.com/office/word/2012/wordml" xmlns:w16se="http://schemas.microsoft.com/office/word/2015/wordml/symex" mc:Ignorable="w14 w15 w16se">
   <w:docDefaults>
     <w:rPrDefault>
       <w:rPr>
@@ -12074,7 +12140,6 @@
       <w:lang w:eastAsia="en-US" w:bidi="ar-SA"/>
     </w:rPr>
     <w:tblPr>
-      <w:tblInd w:w="0" w:type="dxa"/>
       <w:tblBorders>
         <w:top w:val="single" w:sz="4" w:space="0" w:color="auto"/>
         <w:left w:val="single" w:sz="4" w:space="0" w:color="auto"/>
@@ -12083,12 +12148,6 @@
         <w:insideH w:val="single" w:sz="4" w:space="0" w:color="auto"/>
         <w:insideV w:val="single" w:sz="4" w:space="0" w:color="auto"/>
       </w:tblBorders>
-      <w:tblCellMar>
-        <w:top w:w="0" w:type="dxa"/>
-        <w:left w:w="108" w:type="dxa"/>
-        <w:bottom w:w="0" w:type="dxa"/>
-        <w:right w:w="108" w:type="dxa"/>
-      </w:tblCellMar>
     </w:tblPr>
   </w:style>
   <w:style w:type="character" w:customStyle="1" w:styleId="halyaf">
@@ -12392,7 +12451,7 @@
 </file>
 
 <file path=customXml/itemProps1.xml><?xml version="1.0" encoding="utf-8"?>
-<ds:datastoreItem xmlns:ds="http://schemas.openxmlformats.org/officeDocument/2006/customXml" ds:itemID="{D923535D-CF18-4C7D-814C-33877CEC2645}">
+<ds:datastoreItem xmlns:ds="http://schemas.openxmlformats.org/officeDocument/2006/customXml" ds:itemID="{C500F3D6-B6E8-449E-B256-B8BFF60C0267}">
   <ds:schemaRefs>
     <ds:schemaRef ds:uri="http://schemas.openxmlformats.org/officeDocument/2006/bibliography"/>
   </ds:schemaRefs>

</xml_diff>